<commit_message>
Changes as of 9 Feb 2018
Progress Report and Design Specs nearly done.
Debugging on New_Algorithm and Approx_Algorithm Ongoing
</commit_message>
<xml_diff>
--- a/Design Specifications.docx
+++ b/Design Specifications.docx
@@ -6,18 +6,815 @@
       <w:pPr>
         <w:pStyle w:val="Heading1"/>
       </w:pPr>
+      <w:bookmarkStart w:id="0" w:name="_Toc505903023"/>
       <w:r>
         <w:t>Design Specifications</w:t>
       </w:r>
+      <w:bookmarkEnd w:id="0"/>
+    </w:p>
+    <w:p>
+      <w:pPr>
+        <w:rPr>
+          <w:rFonts w:asciiTheme="majorHAnsi" w:eastAsiaTheme="majorEastAsia" w:hAnsiTheme="majorHAnsi" w:cstheme="majorBidi"/>
+          <w:color w:val="2F5496" w:themeColor="accent1" w:themeShade="BF"/>
+          <w:sz w:val="32"/>
+          <w:szCs w:val="32"/>
+        </w:rPr>
+      </w:pPr>
+      <w:r>
+        <w:br w:type="page"/>
+      </w:r>
+    </w:p>
+    <w:sdt>
+      <w:sdtPr>
+        <w:id w:val="1277911908"/>
+        <w:docPartObj>
+          <w:docPartGallery w:val="Table of Contents"/>
+          <w:docPartUnique/>
+        </w:docPartObj>
+      </w:sdtPr>
+      <w:sdtEndPr>
+        <w:rPr>
+          <w:rFonts w:asciiTheme="minorHAnsi" w:eastAsiaTheme="minorHAnsi" w:hAnsiTheme="minorHAnsi" w:cstheme="minorBidi"/>
+          <w:b/>
+          <w:bCs/>
+          <w:noProof/>
+          <w:color w:val="auto"/>
+          <w:sz w:val="22"/>
+          <w:szCs w:val="22"/>
+          <w:lang w:val="en-AU"/>
+        </w:rPr>
+      </w:sdtEndPr>
+      <w:sdtContent>
+        <w:p>
+          <w:pPr>
+            <w:pStyle w:val="TOCHeading"/>
+          </w:pPr>
+          <w:r>
+            <w:t>Conte</w:t>
+          </w:r>
+          <w:bookmarkStart w:id="1" w:name="_GoBack"/>
+          <w:bookmarkEnd w:id="1"/>
+          <w:r>
+            <w:t>nts</w:t>
+          </w:r>
+        </w:p>
+        <w:p>
+          <w:pPr>
+            <w:pStyle w:val="TOC1"/>
+            <w:tabs>
+              <w:tab w:val="right" w:leader="dot" w:pos="9016"/>
+            </w:tabs>
+            <w:rPr>
+              <w:rFonts w:eastAsiaTheme="minorEastAsia"/>
+              <w:noProof/>
+              <w:lang w:eastAsia="en-AU"/>
+            </w:rPr>
+          </w:pPr>
+          <w:r>
+            <w:fldChar w:fldCharType="begin"/>
+          </w:r>
+          <w:r>
+            <w:instrText xml:space="preserve"> TOC \o "1-3" \h \z \u </w:instrText>
+          </w:r>
+          <w:r>
+            <w:fldChar w:fldCharType="separate"/>
+          </w:r>
+          <w:hyperlink w:anchor="_Toc505903023" w:history="1">
+            <w:r>
+              <w:rPr>
+                <w:rStyle w:val="Hyperlink"/>
+                <w:noProof/>
+              </w:rPr>
+              <w:t>Design Specifications</w:t>
+            </w:r>
+            <w:r>
+              <w:rPr>
+                <w:noProof/>
+                <w:webHidden/>
+              </w:rPr>
+              <w:tab/>
+            </w:r>
+            <w:r>
+              <w:rPr>
+                <w:noProof/>
+                <w:webHidden/>
+              </w:rPr>
+              <w:fldChar w:fldCharType="begin"/>
+            </w:r>
+            <w:r>
+              <w:rPr>
+                <w:noProof/>
+                <w:webHidden/>
+              </w:rPr>
+              <w:instrText xml:space="preserve"> PAGEREF _Toc505903023 \h </w:instrText>
+            </w:r>
+            <w:r>
+              <w:rPr>
+                <w:noProof/>
+                <w:webHidden/>
+              </w:rPr>
+            </w:r>
+            <w:r>
+              <w:rPr>
+                <w:noProof/>
+                <w:webHidden/>
+              </w:rPr>
+              <w:fldChar w:fldCharType="separate"/>
+            </w:r>
+            <w:r>
+              <w:rPr>
+                <w:noProof/>
+                <w:webHidden/>
+              </w:rPr>
+              <w:t>1</w:t>
+            </w:r>
+            <w:r>
+              <w:rPr>
+                <w:noProof/>
+                <w:webHidden/>
+              </w:rPr>
+              <w:fldChar w:fldCharType="end"/>
+            </w:r>
+          </w:hyperlink>
+        </w:p>
+        <w:p>
+          <w:pPr>
+            <w:pStyle w:val="TOC2"/>
+            <w:tabs>
+              <w:tab w:val="left" w:pos="660"/>
+              <w:tab w:val="right" w:leader="dot" w:pos="9016"/>
+            </w:tabs>
+            <w:rPr>
+              <w:rFonts w:eastAsiaTheme="minorEastAsia"/>
+              <w:noProof/>
+              <w:lang w:eastAsia="en-AU"/>
+            </w:rPr>
+          </w:pPr>
+          <w:hyperlink w:anchor="_Toc505903024" w:history="1">
+            <w:r>
+              <w:rPr>
+                <w:rStyle w:val="Hyperlink"/>
+                <w:noProof/>
+              </w:rPr>
+              <w:t>1.</w:t>
+            </w:r>
+            <w:r>
+              <w:rPr>
+                <w:rFonts w:eastAsiaTheme="minorEastAsia"/>
+                <w:noProof/>
+                <w:lang w:eastAsia="en-AU"/>
+              </w:rPr>
+              <w:tab/>
+            </w:r>
+            <w:r>
+              <w:rPr>
+                <w:rStyle w:val="Hyperlink"/>
+                <w:noProof/>
+              </w:rPr>
+              <w:t>Code Sharing and Backing up</w:t>
+            </w:r>
+            <w:r>
+              <w:rPr>
+                <w:noProof/>
+                <w:webHidden/>
+              </w:rPr>
+              <w:tab/>
+            </w:r>
+            <w:r>
+              <w:rPr>
+                <w:noProof/>
+                <w:webHidden/>
+              </w:rPr>
+              <w:fldChar w:fldCharType="begin"/>
+            </w:r>
+            <w:r>
+              <w:rPr>
+                <w:noProof/>
+                <w:webHidden/>
+              </w:rPr>
+              <w:instrText xml:space="preserve"> PAGEREF _Toc505903024 \h </w:instrText>
+            </w:r>
+            <w:r>
+              <w:rPr>
+                <w:noProof/>
+                <w:webHidden/>
+              </w:rPr>
+            </w:r>
+            <w:r>
+              <w:rPr>
+                <w:noProof/>
+                <w:webHidden/>
+              </w:rPr>
+              <w:fldChar w:fldCharType="separate"/>
+            </w:r>
+            <w:r>
+              <w:rPr>
+                <w:noProof/>
+                <w:webHidden/>
+              </w:rPr>
+              <w:t>3</w:t>
+            </w:r>
+            <w:r>
+              <w:rPr>
+                <w:noProof/>
+                <w:webHidden/>
+              </w:rPr>
+              <w:fldChar w:fldCharType="end"/>
+            </w:r>
+          </w:hyperlink>
+        </w:p>
+        <w:p>
+          <w:pPr>
+            <w:pStyle w:val="TOC2"/>
+            <w:tabs>
+              <w:tab w:val="left" w:pos="660"/>
+              <w:tab w:val="right" w:leader="dot" w:pos="9016"/>
+            </w:tabs>
+            <w:rPr>
+              <w:rFonts w:eastAsiaTheme="minorEastAsia"/>
+              <w:noProof/>
+              <w:lang w:eastAsia="en-AU"/>
+            </w:rPr>
+          </w:pPr>
+          <w:hyperlink w:anchor="_Toc505903025" w:history="1">
+            <w:r>
+              <w:rPr>
+                <w:rStyle w:val="Hyperlink"/>
+                <w:noProof/>
+              </w:rPr>
+              <w:t>2.</w:t>
+            </w:r>
+            <w:r>
+              <w:rPr>
+                <w:rFonts w:eastAsiaTheme="minorEastAsia"/>
+                <w:noProof/>
+                <w:lang w:eastAsia="en-AU"/>
+              </w:rPr>
+              <w:tab/>
+            </w:r>
+            <w:r>
+              <w:rPr>
+                <w:rStyle w:val="Hyperlink"/>
+                <w:noProof/>
+              </w:rPr>
+              <w:t>Software</w:t>
+            </w:r>
+            <w:r>
+              <w:rPr>
+                <w:noProof/>
+                <w:webHidden/>
+              </w:rPr>
+              <w:tab/>
+            </w:r>
+            <w:r>
+              <w:rPr>
+                <w:noProof/>
+                <w:webHidden/>
+              </w:rPr>
+              <w:fldChar w:fldCharType="begin"/>
+            </w:r>
+            <w:r>
+              <w:rPr>
+                <w:noProof/>
+                <w:webHidden/>
+              </w:rPr>
+              <w:instrText xml:space="preserve"> PAGEREF _Toc505903025 \h </w:instrText>
+            </w:r>
+            <w:r>
+              <w:rPr>
+                <w:noProof/>
+                <w:webHidden/>
+              </w:rPr>
+            </w:r>
+            <w:r>
+              <w:rPr>
+                <w:noProof/>
+                <w:webHidden/>
+              </w:rPr>
+              <w:fldChar w:fldCharType="separate"/>
+            </w:r>
+            <w:r>
+              <w:rPr>
+                <w:noProof/>
+                <w:webHidden/>
+              </w:rPr>
+              <w:t>3</w:t>
+            </w:r>
+            <w:r>
+              <w:rPr>
+                <w:noProof/>
+                <w:webHidden/>
+              </w:rPr>
+              <w:fldChar w:fldCharType="end"/>
+            </w:r>
+          </w:hyperlink>
+        </w:p>
+        <w:p>
+          <w:pPr>
+            <w:pStyle w:val="TOC3"/>
+            <w:tabs>
+              <w:tab w:val="right" w:leader="dot" w:pos="9016"/>
+            </w:tabs>
+            <w:rPr>
+              <w:rFonts w:eastAsiaTheme="minorEastAsia"/>
+              <w:noProof/>
+              <w:lang w:eastAsia="en-AU"/>
+            </w:rPr>
+          </w:pPr>
+          <w:hyperlink w:anchor="_Toc505903026" w:history="1">
+            <w:r>
+              <w:rPr>
+                <w:rStyle w:val="Hyperlink"/>
+                <w:noProof/>
+              </w:rPr>
+              <w:t>2.1 Language</w:t>
+            </w:r>
+            <w:r>
+              <w:rPr>
+                <w:noProof/>
+                <w:webHidden/>
+              </w:rPr>
+              <w:tab/>
+            </w:r>
+            <w:r>
+              <w:rPr>
+                <w:noProof/>
+                <w:webHidden/>
+              </w:rPr>
+              <w:fldChar w:fldCharType="begin"/>
+            </w:r>
+            <w:r>
+              <w:rPr>
+                <w:noProof/>
+                <w:webHidden/>
+              </w:rPr>
+              <w:instrText xml:space="preserve"> PAGEREF _Toc505903026 \h </w:instrText>
+            </w:r>
+            <w:r>
+              <w:rPr>
+                <w:noProof/>
+                <w:webHidden/>
+              </w:rPr>
+            </w:r>
+            <w:r>
+              <w:rPr>
+                <w:noProof/>
+                <w:webHidden/>
+              </w:rPr>
+              <w:fldChar w:fldCharType="separate"/>
+            </w:r>
+            <w:r>
+              <w:rPr>
+                <w:noProof/>
+                <w:webHidden/>
+              </w:rPr>
+              <w:t>3</w:t>
+            </w:r>
+            <w:r>
+              <w:rPr>
+                <w:noProof/>
+                <w:webHidden/>
+              </w:rPr>
+              <w:fldChar w:fldCharType="end"/>
+            </w:r>
+          </w:hyperlink>
+        </w:p>
+        <w:p>
+          <w:pPr>
+            <w:pStyle w:val="TOC3"/>
+            <w:tabs>
+              <w:tab w:val="right" w:leader="dot" w:pos="9016"/>
+            </w:tabs>
+            <w:rPr>
+              <w:rFonts w:eastAsiaTheme="minorEastAsia"/>
+              <w:noProof/>
+              <w:lang w:eastAsia="en-AU"/>
+            </w:rPr>
+          </w:pPr>
+          <w:hyperlink w:anchor="_Toc505903027" w:history="1">
+            <w:r>
+              <w:rPr>
+                <w:rStyle w:val="Hyperlink"/>
+                <w:noProof/>
+              </w:rPr>
+              <w:t>2.2 Data flow diagram</w:t>
+            </w:r>
+            <w:r>
+              <w:rPr>
+                <w:noProof/>
+                <w:webHidden/>
+              </w:rPr>
+              <w:tab/>
+            </w:r>
+            <w:r>
+              <w:rPr>
+                <w:noProof/>
+                <w:webHidden/>
+              </w:rPr>
+              <w:fldChar w:fldCharType="begin"/>
+            </w:r>
+            <w:r>
+              <w:rPr>
+                <w:noProof/>
+                <w:webHidden/>
+              </w:rPr>
+              <w:instrText xml:space="preserve"> PAGEREF _Toc505903027 \h </w:instrText>
+            </w:r>
+            <w:r>
+              <w:rPr>
+                <w:noProof/>
+                <w:webHidden/>
+              </w:rPr>
+            </w:r>
+            <w:r>
+              <w:rPr>
+                <w:noProof/>
+                <w:webHidden/>
+              </w:rPr>
+              <w:fldChar w:fldCharType="separate"/>
+            </w:r>
+            <w:r>
+              <w:rPr>
+                <w:noProof/>
+                <w:webHidden/>
+              </w:rPr>
+              <w:t>3</w:t>
+            </w:r>
+            <w:r>
+              <w:rPr>
+                <w:noProof/>
+                <w:webHidden/>
+              </w:rPr>
+              <w:fldChar w:fldCharType="end"/>
+            </w:r>
+          </w:hyperlink>
+        </w:p>
+        <w:p>
+          <w:pPr>
+            <w:pStyle w:val="TOC3"/>
+            <w:tabs>
+              <w:tab w:val="right" w:leader="dot" w:pos="9016"/>
+            </w:tabs>
+            <w:rPr>
+              <w:rFonts w:eastAsiaTheme="minorEastAsia"/>
+              <w:noProof/>
+              <w:lang w:eastAsia="en-AU"/>
+            </w:rPr>
+          </w:pPr>
+          <w:hyperlink w:anchor="_Toc505903028" w:history="1">
+            <w:r>
+              <w:rPr>
+                <w:rStyle w:val="Hyperlink"/>
+                <w:noProof/>
+              </w:rPr>
+              <w:t>2.3 Flow charts</w:t>
+            </w:r>
+            <w:r>
+              <w:rPr>
+                <w:noProof/>
+                <w:webHidden/>
+              </w:rPr>
+              <w:tab/>
+            </w:r>
+            <w:r>
+              <w:rPr>
+                <w:noProof/>
+                <w:webHidden/>
+              </w:rPr>
+              <w:fldChar w:fldCharType="begin"/>
+            </w:r>
+            <w:r>
+              <w:rPr>
+                <w:noProof/>
+                <w:webHidden/>
+              </w:rPr>
+              <w:instrText xml:space="preserve"> PAGEREF _Toc505903028 \h </w:instrText>
+            </w:r>
+            <w:r>
+              <w:rPr>
+                <w:noProof/>
+                <w:webHidden/>
+              </w:rPr>
+            </w:r>
+            <w:r>
+              <w:rPr>
+                <w:noProof/>
+                <w:webHidden/>
+              </w:rPr>
+              <w:fldChar w:fldCharType="separate"/>
+            </w:r>
+            <w:r>
+              <w:rPr>
+                <w:noProof/>
+                <w:webHidden/>
+              </w:rPr>
+              <w:t>4</w:t>
+            </w:r>
+            <w:r>
+              <w:rPr>
+                <w:noProof/>
+                <w:webHidden/>
+              </w:rPr>
+              <w:fldChar w:fldCharType="end"/>
+            </w:r>
+          </w:hyperlink>
+        </w:p>
+        <w:p>
+          <w:pPr>
+            <w:pStyle w:val="TOC2"/>
+            <w:tabs>
+              <w:tab w:val="left" w:pos="660"/>
+              <w:tab w:val="right" w:leader="dot" w:pos="9016"/>
+            </w:tabs>
+            <w:rPr>
+              <w:rFonts w:eastAsiaTheme="minorEastAsia"/>
+              <w:noProof/>
+              <w:lang w:eastAsia="en-AU"/>
+            </w:rPr>
+          </w:pPr>
+          <w:hyperlink w:anchor="_Toc505903029" w:history="1">
+            <w:r>
+              <w:rPr>
+                <w:rStyle w:val="Hyperlink"/>
+                <w:noProof/>
+              </w:rPr>
+              <w:t>3.</w:t>
+            </w:r>
+            <w:r>
+              <w:rPr>
+                <w:rFonts w:eastAsiaTheme="minorEastAsia"/>
+                <w:noProof/>
+                <w:lang w:eastAsia="en-AU"/>
+              </w:rPr>
+              <w:tab/>
+            </w:r>
+            <w:r>
+              <w:rPr>
+                <w:rStyle w:val="Hyperlink"/>
+                <w:noProof/>
+              </w:rPr>
+              <w:t>Computing Power Needed</w:t>
+            </w:r>
+            <w:r>
+              <w:rPr>
+                <w:noProof/>
+                <w:webHidden/>
+              </w:rPr>
+              <w:tab/>
+            </w:r>
+            <w:r>
+              <w:rPr>
+                <w:noProof/>
+                <w:webHidden/>
+              </w:rPr>
+              <w:fldChar w:fldCharType="begin"/>
+            </w:r>
+            <w:r>
+              <w:rPr>
+                <w:noProof/>
+                <w:webHidden/>
+              </w:rPr>
+              <w:instrText xml:space="preserve"> PAGEREF _Toc505903029 \h </w:instrText>
+            </w:r>
+            <w:r>
+              <w:rPr>
+                <w:noProof/>
+                <w:webHidden/>
+              </w:rPr>
+            </w:r>
+            <w:r>
+              <w:rPr>
+                <w:noProof/>
+                <w:webHidden/>
+              </w:rPr>
+              <w:fldChar w:fldCharType="separate"/>
+            </w:r>
+            <w:r>
+              <w:rPr>
+                <w:noProof/>
+                <w:webHidden/>
+              </w:rPr>
+              <w:t>7</w:t>
+            </w:r>
+            <w:r>
+              <w:rPr>
+                <w:noProof/>
+                <w:webHidden/>
+              </w:rPr>
+              <w:fldChar w:fldCharType="end"/>
+            </w:r>
+          </w:hyperlink>
+        </w:p>
+        <w:p>
+          <w:pPr>
+            <w:pStyle w:val="TOC2"/>
+            <w:tabs>
+              <w:tab w:val="left" w:pos="660"/>
+              <w:tab w:val="right" w:leader="dot" w:pos="9016"/>
+            </w:tabs>
+            <w:rPr>
+              <w:rFonts w:eastAsiaTheme="minorEastAsia"/>
+              <w:noProof/>
+              <w:lang w:eastAsia="en-AU"/>
+            </w:rPr>
+          </w:pPr>
+          <w:hyperlink w:anchor="_Toc505903030" w:history="1">
+            <w:r>
+              <w:rPr>
+                <w:rStyle w:val="Hyperlink"/>
+                <w:noProof/>
+              </w:rPr>
+              <w:t>4.</w:t>
+            </w:r>
+            <w:r>
+              <w:rPr>
+                <w:rFonts w:eastAsiaTheme="minorEastAsia"/>
+                <w:noProof/>
+                <w:lang w:eastAsia="en-AU"/>
+              </w:rPr>
+              <w:tab/>
+            </w:r>
+            <w:r>
+              <w:rPr>
+                <w:rStyle w:val="Hyperlink"/>
+                <w:noProof/>
+              </w:rPr>
+              <w:t>Experimental methodology/supporting theory/developed code</w:t>
+            </w:r>
+            <w:r>
+              <w:rPr>
+                <w:noProof/>
+                <w:webHidden/>
+              </w:rPr>
+              <w:tab/>
+            </w:r>
+            <w:r>
+              <w:rPr>
+                <w:noProof/>
+                <w:webHidden/>
+              </w:rPr>
+              <w:fldChar w:fldCharType="begin"/>
+            </w:r>
+            <w:r>
+              <w:rPr>
+                <w:noProof/>
+                <w:webHidden/>
+              </w:rPr>
+              <w:instrText xml:space="preserve"> PAGEREF _Toc505903030 \h </w:instrText>
+            </w:r>
+            <w:r>
+              <w:rPr>
+                <w:noProof/>
+                <w:webHidden/>
+              </w:rPr>
+            </w:r>
+            <w:r>
+              <w:rPr>
+                <w:noProof/>
+                <w:webHidden/>
+              </w:rPr>
+              <w:fldChar w:fldCharType="separate"/>
+            </w:r>
+            <w:r>
+              <w:rPr>
+                <w:noProof/>
+                <w:webHidden/>
+              </w:rPr>
+              <w:t>7</w:t>
+            </w:r>
+            <w:r>
+              <w:rPr>
+                <w:noProof/>
+                <w:webHidden/>
+              </w:rPr>
+              <w:fldChar w:fldCharType="end"/>
+            </w:r>
+          </w:hyperlink>
+        </w:p>
+        <w:p>
+          <w:pPr>
+            <w:pStyle w:val="TOC2"/>
+            <w:tabs>
+              <w:tab w:val="left" w:pos="660"/>
+              <w:tab w:val="right" w:leader="dot" w:pos="9016"/>
+            </w:tabs>
+            <w:rPr>
+              <w:rFonts w:eastAsiaTheme="minorEastAsia"/>
+              <w:noProof/>
+              <w:lang w:eastAsia="en-AU"/>
+            </w:rPr>
+          </w:pPr>
+          <w:hyperlink w:anchor="_Toc505903031" w:history="1">
+            <w:r>
+              <w:rPr>
+                <w:rStyle w:val="Hyperlink"/>
+                <w:noProof/>
+              </w:rPr>
+              <w:t>5.</w:t>
+            </w:r>
+            <w:r>
+              <w:rPr>
+                <w:rFonts w:eastAsiaTheme="minorEastAsia"/>
+                <w:noProof/>
+                <w:lang w:eastAsia="en-AU"/>
+              </w:rPr>
+              <w:tab/>
+            </w:r>
+            <w:r>
+              <w:rPr>
+                <w:rStyle w:val="Hyperlink"/>
+                <w:noProof/>
+              </w:rPr>
+              <w:t>Interrelatedness of Major Sections of the Project</w:t>
+            </w:r>
+            <w:r>
+              <w:rPr>
+                <w:noProof/>
+                <w:webHidden/>
+              </w:rPr>
+              <w:tab/>
+            </w:r>
+            <w:r>
+              <w:rPr>
+                <w:noProof/>
+                <w:webHidden/>
+              </w:rPr>
+              <w:fldChar w:fldCharType="begin"/>
+            </w:r>
+            <w:r>
+              <w:rPr>
+                <w:noProof/>
+                <w:webHidden/>
+              </w:rPr>
+              <w:instrText xml:space="preserve"> PAGEREF _Toc505903031 \h </w:instrText>
+            </w:r>
+            <w:r>
+              <w:rPr>
+                <w:noProof/>
+                <w:webHidden/>
+              </w:rPr>
+            </w:r>
+            <w:r>
+              <w:rPr>
+                <w:noProof/>
+                <w:webHidden/>
+              </w:rPr>
+              <w:fldChar w:fldCharType="separate"/>
+            </w:r>
+            <w:r>
+              <w:rPr>
+                <w:noProof/>
+                <w:webHidden/>
+              </w:rPr>
+              <w:t>8</w:t>
+            </w:r>
+            <w:r>
+              <w:rPr>
+                <w:noProof/>
+                <w:webHidden/>
+              </w:rPr>
+              <w:fldChar w:fldCharType="end"/>
+            </w:r>
+          </w:hyperlink>
+        </w:p>
+        <w:p>
+          <w:r>
+            <w:rPr>
+              <w:b/>
+              <w:bCs/>
+              <w:noProof/>
+            </w:rPr>
+            <w:fldChar w:fldCharType="end"/>
+          </w:r>
+        </w:p>
+      </w:sdtContent>
+    </w:sdt>
+    <w:p>
+      <w:r>
+        <w:t xml:space="preserve">Todo: proofread, </w:t>
+      </w:r>
+      <w:r>
+        <w:t>section 4</w:t>
+      </w:r>
+      <w:r>
+        <w:br w:type="page"/>
+      </w:r>
     </w:p>
     <w:p/>
     <w:p>
       <w:pPr>
         <w:pStyle w:val="Heading2"/>
-      </w:pPr>
+        <w:numPr>
+          <w:ilvl w:val="0"/>
+          <w:numId w:val="4"/>
+        </w:numPr>
+      </w:pPr>
+      <w:bookmarkStart w:id="2" w:name="_Toc505903024"/>
       <w:r>
         <w:t>Code Sharing and Backing up</w:t>
       </w:r>
+      <w:bookmarkEnd w:id="2"/>
     </w:p>
     <w:p>
       <w:r>
@@ -26,27 +823,36 @@
     </w:p>
     <w:p>
       <w:pPr>
+        <w:pStyle w:val="ListParagraph"/>
+        <w:numPr>
+          <w:ilvl w:val="0"/>
+          <w:numId w:val="4"/>
+        </w:numPr>
         <w:rPr>
           <w:rStyle w:val="Heading2Char"/>
         </w:rPr>
       </w:pPr>
+      <w:bookmarkStart w:id="3" w:name="_Toc505903025"/>
       <w:r>
         <w:rPr>
           <w:rStyle w:val="Heading2Char"/>
         </w:rPr>
         <w:t>Software</w:t>
       </w:r>
+      <w:bookmarkEnd w:id="3"/>
     </w:p>
     <w:p>
       <w:pPr>
         <w:pStyle w:val="Heading3"/>
       </w:pPr>
-      <w:r>
-        <w:t>L</w:t>
-      </w:r>
-      <w:r>
-        <w:t>anguage</w:t>
-      </w:r>
+      <w:bookmarkStart w:id="4" w:name="_Toc505903026"/>
+      <w:r>
+        <w:t xml:space="preserve">2.1 </w:t>
+      </w:r>
+      <w:r>
+        <w:t>Language</w:t>
+      </w:r>
+      <w:bookmarkEnd w:id="4"/>
     </w:p>
     <w:p>
       <w:r>
@@ -69,79 +875,423 @@
       <w:pPr>
         <w:pStyle w:val="Heading3"/>
       </w:pPr>
-      <w:r>
-        <w:t>D</w:t>
-      </w:r>
-      <w:r>
-        <w:t>ata flow diagram</w:t>
+      <w:bookmarkStart w:id="5" w:name="_Toc505903027"/>
+      <w:r>
+        <w:t xml:space="preserve">2.2 </w:t>
+      </w:r>
+      <w:r>
+        <w:t>Data flow diagram</w:t>
+      </w:r>
+      <w:bookmarkEnd w:id="5"/>
+    </w:p>
+    <w:p>
+      <w:pPr>
+        <w:rPr>
+          <w:rFonts w:asciiTheme="majorHAnsi" w:eastAsiaTheme="majorEastAsia" w:hAnsiTheme="majorHAnsi" w:cstheme="majorBidi"/>
+          <w:color w:val="1F3763" w:themeColor="accent1" w:themeShade="7F"/>
+          <w:sz w:val="24"/>
+          <w:szCs w:val="24"/>
+        </w:rPr>
+      </w:pPr>
+      <w:r>
+        <w:rPr>
+          <w:noProof/>
+        </w:rPr>
+        <w:drawing>
+          <wp:inline distT="0" distB="0" distL="0" distR="0" wp14:anchorId="4AC9DE0E" wp14:editId="63A09F74">
+            <wp:extent cx="5731510" cy="4236720"/>
+            <wp:effectExtent l="0" t="0" r="2540" b="0"/>
+            <wp:docPr id="189" name="Picture 189"/>
+            <wp:cNvGraphicFramePr>
+              <a:graphicFrameLocks xmlns:a="http://schemas.openxmlformats.org/drawingml/2006/main" noChangeAspect="1"/>
+            </wp:cNvGraphicFramePr>
+            <a:graphic xmlns:a="http://schemas.openxmlformats.org/drawingml/2006/main">
+              <a:graphicData uri="http://schemas.openxmlformats.org/drawingml/2006/picture">
+                <pic:pic xmlns:pic="http://schemas.openxmlformats.org/drawingml/2006/picture">
+                  <pic:nvPicPr>
+                    <pic:cNvPr id="1" name=""/>
+                    <pic:cNvPicPr/>
+                  </pic:nvPicPr>
+                  <pic:blipFill>
+                    <a:blip r:embed="rId6"/>
+                    <a:stretch>
+                      <a:fillRect/>
+                    </a:stretch>
+                  </pic:blipFill>
+                  <pic:spPr>
+                    <a:xfrm>
+                      <a:off x="0" y="0"/>
+                      <a:ext cx="5731510" cy="4236720"/>
+                    </a:xfrm>
+                    <a:prstGeom prst="rect">
+                      <a:avLst/>
+                    </a:prstGeom>
+                  </pic:spPr>
+                </pic:pic>
+              </a:graphicData>
+            </a:graphic>
+          </wp:inline>
+        </w:drawing>
+      </w:r>
+      <w:r>
+        <w:br w:type="page"/>
       </w:r>
     </w:p>
     <w:p>
       <w:pPr>
         <w:pStyle w:val="Heading3"/>
       </w:pPr>
+      <w:bookmarkStart w:id="6" w:name="_Toc505903028"/>
+      <w:r>
+        <w:lastRenderedPageBreak/>
+        <w:t xml:space="preserve">2.3 </w:t>
+      </w:r>
+      <w:r>
+        <w:t>Flow charts</w:t>
+      </w:r>
+      <w:bookmarkEnd w:id="6"/>
+    </w:p>
+    <w:p>
+      <w:pPr>
+        <w:pStyle w:val="Heading4"/>
+      </w:pPr>
+      <w:r>
+        <w:t xml:space="preserve">2.3.1 </w:t>
+      </w:r>
       <w:r>
         <w:t>Generate dataset</w:t>
       </w:r>
     </w:p>
-    <w:p>
-      <w:pPr>
-        <w:pStyle w:val="Heading3"/>
-      </w:pPr>
-      <w:r>
-        <w:t>Algorithm 1</w:t>
-      </w:r>
-    </w:p>
-    <w:p>
-      <w:pPr>
-        <w:pStyle w:val="Heading3"/>
-      </w:pPr>
-      <w:r>
-        <w:t>Algorithm 2</w:t>
-      </w:r>
-    </w:p>
-    <w:p>
-      <w:pPr>
-        <w:pStyle w:val="Heading3"/>
-      </w:pPr>
-      <w:r>
-        <w:t>F</w:t>
-      </w:r>
-      <w:r>
-        <w:t>low charts</w:t>
-      </w:r>
-    </w:p>
-    <w:p>
-      <w:pPr>
-        <w:pStyle w:val="Heading3"/>
-      </w:pPr>
-      <w:r>
-        <w:t>Generate dataset</w:t>
-      </w:r>
-    </w:p>
-    <w:p>
-      <w:pPr>
-        <w:pStyle w:val="Heading3"/>
-      </w:pPr>
-      <w:r>
-        <w:t>Algorithm 1</w:t>
-      </w:r>
-    </w:p>
-    <w:p>
-      <w:pPr>
-        <w:pStyle w:val="Heading3"/>
-      </w:pPr>
-      <w:r>
-        <w:t>Algorithm 2</w:t>
+    <w:p/>
+    <w:p>
+      <w:r>
+        <w:rPr>
+          <w:noProof/>
+        </w:rPr>
+        <w:drawing>
+          <wp:inline distT="0" distB="0" distL="0" distR="0" wp14:anchorId="55C8F5F1" wp14:editId="2B3A145B">
+            <wp:extent cx="5731510" cy="4843780"/>
+            <wp:effectExtent l="0" t="0" r="2540" b="0"/>
+            <wp:docPr id="1" name="Picture 1"/>
+            <wp:cNvGraphicFramePr>
+              <a:graphicFrameLocks xmlns:a="http://schemas.openxmlformats.org/drawingml/2006/main" noChangeAspect="1"/>
+            </wp:cNvGraphicFramePr>
+            <a:graphic xmlns:a="http://schemas.openxmlformats.org/drawingml/2006/main">
+              <a:graphicData uri="http://schemas.openxmlformats.org/drawingml/2006/picture">
+                <pic:pic xmlns:pic="http://schemas.openxmlformats.org/drawingml/2006/picture">
+                  <pic:nvPicPr>
+                    <pic:cNvPr id="1" name=""/>
+                    <pic:cNvPicPr/>
+                  </pic:nvPicPr>
+                  <pic:blipFill>
+                    <a:blip r:embed="rId7"/>
+                    <a:stretch>
+                      <a:fillRect/>
+                    </a:stretch>
+                  </pic:blipFill>
+                  <pic:spPr>
+                    <a:xfrm>
+                      <a:off x="0" y="0"/>
+                      <a:ext cx="5731510" cy="4843780"/>
+                    </a:xfrm>
+                    <a:prstGeom prst="rect">
+                      <a:avLst/>
+                    </a:prstGeom>
+                  </pic:spPr>
+                </pic:pic>
+              </a:graphicData>
+            </a:graphic>
+          </wp:inline>
+        </w:drawing>
+      </w:r>
+    </w:p>
+    <w:p/>
+    <w:p/>
+    <w:p/>
+    <w:p/>
+    <w:p/>
+    <w:p>
+      <w:r>
+        <w:br w:type="page"/>
+      </w:r>
+    </w:p>
+    <w:p>
+      <w:pPr>
+        <w:pStyle w:val="Heading4"/>
+      </w:pPr>
+      <w:r>
+        <w:lastRenderedPageBreak/>
+        <w:t xml:space="preserve">2.3.2 </w:t>
+      </w:r>
+      <w:r>
+        <w:t>Chebyshev Algorithm</w:t>
+      </w:r>
+    </w:p>
+    <w:p>
+      <w:r>
+        <w:rPr>
+          <w:noProof/>
+        </w:rPr>
+        <w:drawing>
+          <wp:inline distT="0" distB="0" distL="0" distR="0" wp14:anchorId="62619D5A" wp14:editId="289DBCDB">
+            <wp:extent cx="5731510" cy="4410075"/>
+            <wp:effectExtent l="0" t="0" r="2540" b="9525"/>
+            <wp:docPr id="187" name="Picture 187"/>
+            <wp:cNvGraphicFramePr>
+              <a:graphicFrameLocks xmlns:a="http://schemas.openxmlformats.org/drawingml/2006/main" noChangeAspect="1"/>
+            </wp:cNvGraphicFramePr>
+            <a:graphic xmlns:a="http://schemas.openxmlformats.org/drawingml/2006/main">
+              <a:graphicData uri="http://schemas.openxmlformats.org/drawingml/2006/picture">
+                <pic:pic xmlns:pic="http://schemas.openxmlformats.org/drawingml/2006/picture">
+                  <pic:nvPicPr>
+                    <pic:cNvPr id="1" name=""/>
+                    <pic:cNvPicPr/>
+                  </pic:nvPicPr>
+                  <pic:blipFill>
+                    <a:blip r:embed="rId8"/>
+                    <a:stretch>
+                      <a:fillRect/>
+                    </a:stretch>
+                  </pic:blipFill>
+                  <pic:spPr>
+                    <a:xfrm>
+                      <a:off x="0" y="0"/>
+                      <a:ext cx="5731510" cy="4410075"/>
+                    </a:xfrm>
+                    <a:prstGeom prst="rect">
+                      <a:avLst/>
+                    </a:prstGeom>
+                  </pic:spPr>
+                </pic:pic>
+              </a:graphicData>
+            </a:graphic>
+          </wp:inline>
+        </w:drawing>
+      </w:r>
+    </w:p>
+    <w:p>
+      <w:pPr>
+        <w:pStyle w:val="NoSpacing"/>
+      </w:pPr>
+      <m:oMathPara>
+        <m:oMath>
+          <m:d>
+            <m:dPr>
+              <m:begChr m:val="["/>
+              <m:endChr m:val="]"/>
+              <m:ctrlPr>
+                <w:rPr>
+                  <w:rFonts w:ascii="Cambria Math" w:hAnsi="Cambria Math"/>
+                </w:rPr>
+              </m:ctrlPr>
+            </m:dPr>
+            <m:e>
+              <m:r>
+                <m:rPr>
+                  <m:sty m:val="p"/>
+                </m:rPr>
+                <w:rPr>
+                  <w:rFonts w:ascii="Cambria Math" w:hAnsi="Cambria Math"/>
+                </w:rPr>
+                <m:t>1</m:t>
+              </m:r>
+            </m:e>
+          </m:d>
+          <m:r>
+            <m:rPr>
+              <m:sty m:val="p"/>
+            </m:rPr>
+            <w:rPr>
+              <w:rFonts w:ascii="Cambria Math" w:hAnsi="Cambria Math"/>
+            </w:rPr>
+            <m:t>=</m:t>
+          </m:r>
+          <m:func>
+            <m:funcPr>
+              <m:ctrlPr>
+                <w:rPr>
+                  <w:rFonts w:ascii="Cambria Math" w:hAnsi="Cambria Math"/>
+                </w:rPr>
+              </m:ctrlPr>
+            </m:funcPr>
+            <m:fName>
+              <m:r>
+                <m:rPr>
+                  <m:sty m:val="p"/>
+                </m:rPr>
+                <w:rPr>
+                  <w:rFonts w:ascii="Cambria Math" w:hAnsi="Cambria Math"/>
+                </w:rPr>
+                <m:t>log</m:t>
+              </m:r>
+            </m:fName>
+            <m:e>
+              <m:d>
+                <m:dPr>
+                  <m:ctrlPr>
+                    <w:rPr>
+                      <w:rFonts w:ascii="Cambria Math" w:hAnsi="Cambria Math"/>
+                    </w:rPr>
+                  </m:ctrlPr>
+                </m:dPr>
+                <m:e>
+                  <m:r>
+                    <m:rPr>
+                      <m:sty m:val="p"/>
+                    </m:rPr>
+                    <w:rPr>
+                      <w:rFonts w:ascii="Cambria Math" w:hAnsi="Cambria Math"/>
+                    </w:rPr>
+                    <m:t>1-</m:t>
+                  </m:r>
+                  <m:f>
+                    <m:fPr>
+                      <m:ctrlPr>
+                        <w:rPr>
+                          <w:rFonts w:ascii="Cambria Math" w:hAnsi="Cambria Math"/>
+                        </w:rPr>
+                      </m:ctrlPr>
+                    </m:fPr>
+                    <m:num>
+                      <m:d>
+                        <m:dPr>
+                          <m:ctrlPr>
+                            <w:rPr>
+                              <w:rFonts w:ascii="Cambria Math" w:hAnsi="Cambria Math"/>
+                            </w:rPr>
+                          </m:ctrlPr>
+                        </m:dPr>
+                        <m:e>
+                          <m:r>
+                            <m:rPr>
+                              <m:sty m:val="p"/>
+                            </m:rPr>
+                            <w:rPr>
+                              <w:rFonts w:ascii="Cambria Math" w:hAnsi="Cambria Math"/>
+                            </w:rPr>
+                            <m:t>1-2</m:t>
+                          </m:r>
+                          <m:r>
+                            <w:rPr>
+                              <w:rFonts w:ascii="Cambria Math" w:hAnsi="Cambria Math"/>
+                            </w:rPr>
+                            <m:t>δ</m:t>
+                          </m:r>
+                          <m:ctrlPr>
+                            <w:rPr>
+                              <w:rFonts w:ascii="Cambria Math" w:hAnsi="Cambria Math"/>
+                              <w:i/>
+                              <w:iCs/>
+                            </w:rPr>
+                          </m:ctrlPr>
+                        </m:e>
+                      </m:d>
+                      <m:r>
+                        <w:rPr>
+                          <w:rFonts w:ascii="Cambria Math" w:hAnsi="Cambria Math"/>
+                        </w:rPr>
+                        <m:t>x</m:t>
+                      </m:r>
+                      <m:r>
+                        <m:rPr>
+                          <m:sty m:val="p"/>
+                        </m:rPr>
+                        <w:rPr>
+                          <w:rFonts w:ascii="Cambria Math" w:hAnsi="Cambria Math"/>
+                        </w:rPr>
+                        <m:t>+1</m:t>
+                      </m:r>
+                    </m:num>
+                    <m:den>
+                      <m:r>
+                        <m:rPr>
+                          <m:sty m:val="p"/>
+                        </m:rPr>
+                        <w:rPr>
+                          <w:rFonts w:ascii="Cambria Math" w:hAnsi="Cambria Math"/>
+                        </w:rPr>
+                        <m:t>2</m:t>
+                      </m:r>
+                    </m:den>
+                  </m:f>
+                </m:e>
+              </m:d>
+            </m:e>
+          </m:func>
+        </m:oMath>
+      </m:oMathPara>
+    </w:p>
+    <w:p>
+      <w:pPr>
+        <w:pStyle w:val="Heading4"/>
+      </w:pPr>
+      <w:r>
+        <w:lastRenderedPageBreak/>
+        <w:t xml:space="preserve">2.3.3 </w:t>
+      </w:r>
+      <w:r>
+        <w:t>Rational Algorithm</w:t>
+      </w:r>
+    </w:p>
+    <w:p>
+      <w:r>
+        <w:rPr>
+          <w:noProof/>
+        </w:rPr>
+        <w:drawing>
+          <wp:inline distT="0" distB="0" distL="0" distR="0" wp14:anchorId="34EFC675" wp14:editId="3C38A59D">
+            <wp:extent cx="5731510" cy="4028440"/>
+            <wp:effectExtent l="0" t="0" r="2540" b="0"/>
+            <wp:docPr id="188" name="Picture 188"/>
+            <wp:cNvGraphicFramePr>
+              <a:graphicFrameLocks xmlns:a="http://schemas.openxmlformats.org/drawingml/2006/main" noChangeAspect="1"/>
+            </wp:cNvGraphicFramePr>
+            <a:graphic xmlns:a="http://schemas.openxmlformats.org/drawingml/2006/main">
+              <a:graphicData uri="http://schemas.openxmlformats.org/drawingml/2006/picture">
+                <pic:pic xmlns:pic="http://schemas.openxmlformats.org/drawingml/2006/picture">
+                  <pic:nvPicPr>
+                    <pic:cNvPr id="1" name=""/>
+                    <pic:cNvPicPr/>
+                  </pic:nvPicPr>
+                  <pic:blipFill>
+                    <a:blip r:embed="rId9"/>
+                    <a:stretch>
+                      <a:fillRect/>
+                    </a:stretch>
+                  </pic:blipFill>
+                  <pic:spPr>
+                    <a:xfrm>
+                      <a:off x="0" y="0"/>
+                      <a:ext cx="5731510" cy="4028440"/>
+                    </a:xfrm>
+                    <a:prstGeom prst="rect">
+                      <a:avLst/>
+                    </a:prstGeom>
+                  </pic:spPr>
+                </pic:pic>
+              </a:graphicData>
+            </a:graphic>
+          </wp:inline>
+        </w:drawing>
       </w:r>
     </w:p>
     <w:p>
       <w:pPr>
         <w:pStyle w:val="Heading2"/>
-      </w:pPr>
-      <w:r>
+        <w:numPr>
+          <w:ilvl w:val="0"/>
+          <w:numId w:val="4"/>
+        </w:numPr>
+      </w:pPr>
+      <w:r>
+        <w:br w:type="column"/>
+      </w:r>
+      <w:bookmarkStart w:id="7" w:name="_Toc505903029"/>
+      <w:r>
+        <w:lastRenderedPageBreak/>
         <w:t>Computing Power Needed</w:t>
       </w:r>
+      <w:bookmarkEnd w:id="7"/>
     </w:p>
     <w:p>
       <w:r>
@@ -151,62 +1301,134 @@
         <w:t>third-party</w:t>
       </w:r>
       <w:r>
-        <w:t xml:space="preserve"> libraries such as </w:t>
-      </w:r>
-      <w:proofErr w:type="spellStart"/>
-      <w:r>
-        <w:t>Chebfun</w:t>
-      </w:r>
-      <w:proofErr w:type="spellEnd"/>
-      <w:r>
-        <w:t xml:space="preserve"> and </w:t>
-      </w:r>
-      <w:proofErr w:type="spellStart"/>
-      <w:r>
-        <w:t>lgwt</w:t>
-      </w:r>
-      <w:proofErr w:type="spellEnd"/>
+        <w:t xml:space="preserve"> libraries such as Chebfun and lgwt. </w:t>
+      </w:r>
+      <w:r>
+        <w:t xml:space="preserve">I also need a computer with enough RAM to store the matrices I will be working on and perform computations on them. </w:t>
+      </w:r>
+      <w:r>
+        <w:t>The largest matrix I expect to use will be of size 6e7 by 6e7 and using MATLAB’s “whos” function I found that a Sparse matrix of this size needs around 10.8GB. As a result, I feel that my home desktop will be sufficient for this project. It has a GTX1060 graphics card, i5-7600 processor, a 250GB SSD, a 2TB HDD and 16GB of RAM</w:t>
+      </w:r>
       <w:r>
         <w:t xml:space="preserve">. </w:t>
       </w:r>
-      <w:r>
-        <w:t xml:space="preserve">I also need a computer with enough RAM to store the matrices I will be working on and perform computations on them. </w:t>
-      </w:r>
-      <w:r>
-        <w:t>The largest matrix I expect to use will be of size 6e7 by 6e7 and using MATLAB’s “</w:t>
-      </w:r>
-      <w:proofErr w:type="spellStart"/>
-      <w:r>
-        <w:t>whos</w:t>
-      </w:r>
-      <w:proofErr w:type="spellEnd"/>
-      <w:r>
-        <w:t>” function I found that a Sparse matrix of this size needs around 10.8GB. As a result, I feel that my home desktop will be sufficient for this project. It has a GTX1060 graphics card, i5-7600 processor, a 250GB SSD, a 2TB HDD and 16GB of RAM</w:t>
-      </w:r>
-      <w:r>
-        <w:t xml:space="preserve">. </w:t>
-      </w:r>
     </w:p>
     <w:p>
       <w:pPr>
         <w:pStyle w:val="Heading2"/>
-      </w:pPr>
+        <w:numPr>
+          <w:ilvl w:val="0"/>
+          <w:numId w:val="4"/>
+        </w:numPr>
+      </w:pPr>
+      <w:bookmarkStart w:id="8" w:name="_Toc505903030"/>
       <w:r>
         <w:t>Experimental methodology/supporting theory/developed code</w:t>
       </w:r>
+      <w:bookmarkEnd w:id="8"/>
+    </w:p>
+    <w:p>
+      <w:pPr>
+        <w:pStyle w:val="ListParagraph"/>
+        <w:numPr>
+          <w:ilvl w:val="0"/>
+          <w:numId w:val="3"/>
+        </w:numPr>
+      </w:pPr>
+      <w:r>
+        <w:t xml:space="preserve">How </w:t>
+      </w:r>
+      <w:r>
+        <w:t>the parallelism will be implemented</w:t>
+      </w:r>
+    </w:p>
+    <w:p>
+      <w:pPr>
+        <w:pStyle w:val="ListParagraph"/>
+        <w:numPr>
+          <w:ilvl w:val="1"/>
+          <w:numId w:val="3"/>
+        </w:numPr>
+      </w:pPr>
+      <w:r>
+        <w:t>Where in code</w:t>
+      </w:r>
+    </w:p>
+    <w:p>
+      <w:pPr>
+        <w:pStyle w:val="ListParagraph"/>
+        <w:numPr>
+          <w:ilvl w:val="1"/>
+          <w:numId w:val="3"/>
+        </w:numPr>
+      </w:pPr>
+      <w:r>
+        <w:t>What libraries</w:t>
+      </w:r>
+    </w:p>
+    <w:p>
+      <w:pPr>
+        <w:pStyle w:val="ListParagraph"/>
+        <w:numPr>
+          <w:ilvl w:val="1"/>
+          <w:numId w:val="3"/>
+        </w:numPr>
+      </w:pPr>
+      <w:r>
+        <w:t>What computer</w:t>
+      </w:r>
+    </w:p>
+    <w:p>
+      <w:pPr>
+        <w:pStyle w:val="ListParagraph"/>
+        <w:numPr>
+          <w:ilvl w:val="1"/>
+          <w:numId w:val="3"/>
+        </w:numPr>
+      </w:pPr>
+      <w:r>
+        <w:t>What other choices</w:t>
+      </w:r>
+    </w:p>
+    <w:p>
+      <w:pPr>
+        <w:pStyle w:val="ListParagraph"/>
+        <w:numPr>
+          <w:ilvl w:val="1"/>
+          <w:numId w:val="3"/>
+        </w:numPr>
+      </w:pPr>
+      <w:r>
+        <w:t>What is feasible/reasonable</w:t>
+      </w:r>
+    </w:p>
+    <w:p>
+      <w:pPr>
+        <w:rPr>
+          <w:rFonts w:asciiTheme="majorHAnsi" w:eastAsiaTheme="majorEastAsia" w:hAnsiTheme="majorHAnsi" w:cstheme="majorBidi"/>
+          <w:color w:val="2F5496" w:themeColor="accent1" w:themeShade="BF"/>
+          <w:sz w:val="26"/>
+          <w:szCs w:val="26"/>
+        </w:rPr>
+      </w:pPr>
+      <w:r>
+        <w:br w:type="page"/>
+      </w:r>
     </w:p>
     <w:p>
       <w:pPr>
         <w:pStyle w:val="Heading2"/>
-      </w:pPr>
-      <w:r>
-        <w:t>Tim</w:t>
-      </w:r>
-      <w:bookmarkStart w:id="0" w:name="_GoBack"/>
-      <w:bookmarkEnd w:id="0"/>
-      <w:r>
-        <w:t>e line</w:t>
-      </w:r>
+        <w:numPr>
+          <w:ilvl w:val="0"/>
+          <w:numId w:val="4"/>
+        </w:numPr>
+      </w:pPr>
+      <w:bookmarkStart w:id="9" w:name="_Toc505903031"/>
+      <w:r>
+        <w:lastRenderedPageBreak/>
+        <w:t>Interrelatedness of Major Sections of the Project</w:t>
+      </w:r>
+      <w:bookmarkEnd w:id="9"/>
     </w:p>
     <w:p>
       <w:pPr>
@@ -217,15 +1439,28 @@
         </w:numPr>
       </w:pPr>
       <w:r>
-        <w:t>Design, experimental designs</w:t>
-      </w:r>
-    </w:p>
-    <w:p>
-      <w:pPr>
-        <w:pStyle w:val="Heading2"/>
-      </w:pPr>
-      <w:r>
-        <w:t xml:space="preserve">Major subsections of project </w:t>
+        <w:t>Generate dataset</w:t>
+      </w:r>
+      <w:r>
+        <w:t>:</w:t>
+      </w:r>
+    </w:p>
+    <w:p>
+      <w:pPr>
+        <w:pStyle w:val="ListParagraph"/>
+        <w:numPr>
+          <w:ilvl w:val="1"/>
+          <w:numId w:val="1"/>
+        </w:numPr>
+      </w:pPr>
+      <w:r>
+        <w:t xml:space="preserve">I need to be able to generate a large, sparse, positive semi-definite matrix. I am using a method described in </w:t>
+      </w:r>
+      <w:r>
+        <w:t>[1]</w:t>
+      </w:r>
+      <w:r>
+        <w:t xml:space="preserve"> which creates a diagonally dominant matrix. </w:t>
       </w:r>
     </w:p>
     <w:p>
@@ -237,10 +1472,10 @@
         </w:numPr>
       </w:pPr>
       <w:r>
-        <w:t>Generate dataset</w:t>
-      </w:r>
-      <w:r>
-        <w:t>:</w:t>
+        <w:t xml:space="preserve">Chebyshev </w:t>
+      </w:r>
+      <w:r>
+        <w:t>Algorithm</w:t>
       </w:r>
     </w:p>
     <w:p>
@@ -252,7 +1487,13 @@
         </w:numPr>
       </w:pPr>
       <w:r>
-        <w:t xml:space="preserve">I need to be able to generate a large, sparse, positive semi-definite matrix. I am using a method described in “paper name” which creates a diagonally dominant matrix. </w:t>
+        <w:t xml:space="preserve">I need to implement the algorithm described in </w:t>
+      </w:r>
+      <w:r>
+        <w:t>[1]</w:t>
+      </w:r>
+      <w:r>
+        <w:t>. being able to properly analyse the effectiveness of this algorithm relies on being able to properly generate the dataset described above.</w:t>
       </w:r>
     </w:p>
     <w:p>
@@ -264,7 +1505,7 @@
         </w:numPr>
       </w:pPr>
       <w:r>
-        <w:t>Algorithm 1</w:t>
+        <w:t>Experiment 1</w:t>
       </w:r>
     </w:p>
     <w:p>
@@ -276,7 +1517,13 @@
         </w:numPr>
       </w:pPr>
       <w:r>
-        <w:t>I need to implement the algorithm described in “paper name”. being able to properly analyse the effectiveness of this algorithm relies on being able to properly generate the dataset described above.</w:t>
+        <w:t xml:space="preserve">There are a number of experiments performed in </w:t>
+      </w:r>
+      <w:r>
+        <w:t>[1]</w:t>
+      </w:r>
+      <w:r>
+        <w:t xml:space="preserve"> that I will be replicating. To do so, I need to have the algorithm proposed in the paper working, as well as be able to generate the dataset described above. </w:t>
       </w:r>
     </w:p>
     <w:p>
@@ -288,8 +1535,10 @@
         </w:numPr>
       </w:pPr>
       <w:r>
-        <w:lastRenderedPageBreak/>
-        <w:t>Experiment 1</w:t>
+        <w:t xml:space="preserve">Rational </w:t>
+      </w:r>
+      <w:r>
+        <w:t>Algorithm</w:t>
       </w:r>
     </w:p>
     <w:p>
@@ -301,15 +1550,19 @@
         </w:numPr>
       </w:pPr>
       <w:r>
-        <w:t xml:space="preserve">There are </w:t>
-      </w:r>
-      <w:proofErr w:type="gramStart"/>
-      <w:r>
-        <w:t>a number of</w:t>
-      </w:r>
-      <w:proofErr w:type="gramEnd"/>
-      <w:r>
-        <w:t xml:space="preserve"> experiments performed in “paper name” that I will be replicating. To do so, I need to have the algorithm proposed in the paper working, as well as be able to generate the dataset described above. </w:t>
+        <w:t xml:space="preserve">James Saunderson has proposed an alternative approach to the algorithm described in </w:t>
+      </w:r>
+      <w:r>
+        <w:t>[1]</w:t>
+      </w:r>
+      <w:r>
+        <w:t xml:space="preserve">, which I will be developing an implementation for. </w:t>
+      </w:r>
+      <w:r>
+        <w:t>To</w:t>
+      </w:r>
+      <w:r>
+        <w:t xml:space="preserve"> properly test it, I need to be able to generate the dataset.</w:t>
       </w:r>
     </w:p>
     <w:p>
@@ -321,7 +1574,10 @@
         </w:numPr>
       </w:pPr>
       <w:r>
-        <w:t>Algorithm 2</w:t>
+        <w:t xml:space="preserve">Compare </w:t>
+      </w:r>
+      <w:r>
+        <w:t>Chebyshev and Rational Algorithm</w:t>
       </w:r>
     </w:p>
     <w:p>
@@ -333,21 +1589,16 @@
         </w:numPr>
       </w:pPr>
       <w:r>
-        <w:t xml:space="preserve">James </w:t>
-      </w:r>
-      <w:proofErr w:type="spellStart"/>
-      <w:r>
-        <w:t>Saunderson</w:t>
-      </w:r>
-      <w:proofErr w:type="spellEnd"/>
-      <w:r>
-        <w:t xml:space="preserve"> has proposed an alternative approach to the algorithm described in “paper name”, which I will be developing an implementation for. </w:t>
-      </w:r>
-      <w:r>
-        <w:t>To</w:t>
-      </w:r>
-      <w:r>
-        <w:t xml:space="preserve"> properly test it, I need to be able to generate the dataset.</w:t>
+        <w:t xml:space="preserve">I will be performing some comparisons on the effectiveness of </w:t>
+      </w:r>
+      <w:r>
+        <w:t>Chebyshev Algorithm</w:t>
+      </w:r>
+      <w:r>
+        <w:t xml:space="preserve"> and 2. </w:t>
+      </w:r>
+      <w:r>
+        <w:t xml:space="preserve">To do so, I need both algorithms working and need to be able to generate the dataset. </w:t>
       </w:r>
     </w:p>
     <w:p>
@@ -359,7 +1610,13 @@
         </w:numPr>
       </w:pPr>
       <w:r>
-        <w:t>Compare A1 and A2</w:t>
+        <w:t xml:space="preserve">Parallel </w:t>
+      </w:r>
+      <w:r>
+        <w:t xml:space="preserve">Rational </w:t>
+      </w:r>
+      <w:r>
+        <w:t>Algorithm</w:t>
       </w:r>
     </w:p>
     <w:p>
@@ -371,10 +1628,13 @@
         </w:numPr>
       </w:pPr>
       <w:r>
-        <w:t xml:space="preserve">I will be performing some comparisons on the effectiveness of Algorithm 1 and 2. </w:t>
-      </w:r>
-      <w:r>
-        <w:t xml:space="preserve">To do so, I need both algorithms working and need to be able to generate the dataset. </w:t>
+        <w:t xml:space="preserve">Due to the nature of the approach proposed in </w:t>
+      </w:r>
+      <w:r>
+        <w:t>Rational Algorithm</w:t>
+      </w:r>
+      <w:r>
+        <w:t xml:space="preserve">, there is a lot of room for parallelism. Once the original algorithm is working, I will modify it to be parallel. </w:t>
       </w:r>
     </w:p>
     <w:p>
@@ -386,7 +1646,16 @@
         </w:numPr>
       </w:pPr>
       <w:r>
-        <w:t>Parallel Algorithm 2</w:t>
+        <w:t xml:space="preserve">Compare </w:t>
+      </w:r>
+      <w:r>
+        <w:t>Chebyshev</w:t>
+      </w:r>
+      <w:r>
+        <w:t xml:space="preserve"> and Parallel </w:t>
+      </w:r>
+      <w:r>
+        <w:t>Rational</w:t>
       </w:r>
     </w:p>
     <w:p>
@@ -398,7 +1667,25 @@
         </w:numPr>
       </w:pPr>
       <w:r>
-        <w:t xml:space="preserve">Due to the nature of the approach proposed in Algorithm 2, there is a lot of room for parallelism. Once the original algorithm is working, I will modify it to be parallel. </w:t>
+        <w:t xml:space="preserve">Once </w:t>
+      </w:r>
+      <w:r>
+        <w:t>Rational Algorithm</w:t>
+      </w:r>
+      <w:r>
+        <w:t xml:space="preserve"> is parallel, I will be able to perform some comparisons on </w:t>
+      </w:r>
+      <w:r>
+        <w:t>Chebyshev Algorithm</w:t>
+      </w:r>
+      <w:r>
+        <w:t xml:space="preserve"> and the parallelised </w:t>
+      </w:r>
+      <w:r>
+        <w:t>Rational Algorithm</w:t>
+      </w:r>
+      <w:r>
+        <w:t>.</w:t>
       </w:r>
     </w:p>
     <w:p>
@@ -410,7 +1697,7 @@
         </w:numPr>
       </w:pPr>
       <w:r>
-        <w:t>Compare A1 and Parallel A2</w:t>
+        <w:t>Advanced Dataset</w:t>
       </w:r>
     </w:p>
     <w:p>
@@ -422,7 +1709,7 @@
         </w:numPr>
       </w:pPr>
       <w:r>
-        <w:t>Once Algorithm 2 is parallel, I will be able to perform some comparisons on Algorithm 1 and the parallelised Algorithm 2.</w:t>
+        <w:t xml:space="preserve">Once the main parts of the project are completed I will attempt to generate a dataset which is not automatically diagonally dominant. </w:t>
       </w:r>
     </w:p>
     <w:p>
@@ -434,7 +1721,7 @@
         </w:numPr>
       </w:pPr>
       <w:r>
-        <w:t>Advanced Dataset</w:t>
+        <w:t>Real world Data</w:t>
       </w:r>
     </w:p>
     <w:p>
@@ -446,7 +1733,25 @@
         </w:numPr>
       </w:pPr>
       <w:r>
-        <w:t xml:space="preserve">Once the main parts of the project are completed I will attempt to generate a dataset which is not automatically diagonally dominant. </w:t>
+        <w:t xml:space="preserve">I will be performing some analysis on a real-world dataset, in order to give the project more grounding in practical applications. In order to do this, I need </w:t>
+      </w:r>
+      <w:r>
+        <w:t>Chebyshev Algorithm</w:t>
+      </w:r>
+      <w:r>
+        <w:t xml:space="preserve"> and </w:t>
+      </w:r>
+      <w:r>
+        <w:t>P</w:t>
+      </w:r>
+      <w:r>
+        <w:t xml:space="preserve">arallel </w:t>
+      </w:r>
+      <w:r>
+        <w:t>Rational Algorithm</w:t>
+      </w:r>
+      <w:r>
+        <w:t xml:space="preserve"> working. </w:t>
       </w:r>
     </w:p>
     <w:p>
@@ -458,7 +1763,7 @@
         </w:numPr>
       </w:pPr>
       <w:r>
-        <w:t>Real world Data</w:t>
+        <w:t>GUI</w:t>
       </w:r>
     </w:p>
     <w:p>
@@ -470,64 +1775,45 @@
         </w:numPr>
       </w:pPr>
       <w:r>
-        <w:t xml:space="preserve">I will be performing some analysis on a real-world dataset, </w:t>
-      </w:r>
-      <w:proofErr w:type="gramStart"/>
-      <w:r>
-        <w:t>in order to</w:t>
-      </w:r>
-      <w:proofErr w:type="gramEnd"/>
-      <w:r>
-        <w:t xml:space="preserve"> give the project more grounding in practical applications. </w:t>
-      </w:r>
-      <w:proofErr w:type="gramStart"/>
-      <w:r>
-        <w:t>In order to</w:t>
-      </w:r>
-      <w:proofErr w:type="gramEnd"/>
-      <w:r>
-        <w:t xml:space="preserve"> do this, I need algorithm 1 and parallel </w:t>
-      </w:r>
-      <w:r>
-        <w:t>algorithm</w:t>
-      </w:r>
-      <w:r>
-        <w:t xml:space="preserve"> 2 working. </w:t>
-      </w:r>
-    </w:p>
-    <w:p>
-      <w:pPr>
-        <w:pStyle w:val="ListParagraph"/>
-        <w:numPr>
-          <w:ilvl w:val="0"/>
-          <w:numId w:val="1"/>
-        </w:numPr>
-      </w:pPr>
-      <w:r>
-        <w:t>GUI</w:t>
-      </w:r>
-    </w:p>
-    <w:p>
-      <w:pPr>
-        <w:pStyle w:val="ListParagraph"/>
-        <w:numPr>
-          <w:ilvl w:val="1"/>
-          <w:numId w:val="1"/>
-        </w:numPr>
-      </w:pPr>
-      <w:r>
-        <w:t xml:space="preserve">Once all the coding for the project is done I will be generating a GUI to help viewers get a more intuitive understanding of what the code means and what it does. To begin work on this section, I need algorithm 1 and parallel algorithm 2 working. In addition, having the </w:t>
-      </w:r>
-      <w:proofErr w:type="gramStart"/>
-      <w:r>
-        <w:t>real world</w:t>
-      </w:r>
-      <w:proofErr w:type="gramEnd"/>
+        <w:t xml:space="preserve">Once all the coding for the project is done I will be generating a GUI to help viewers get a more intuitive understanding of what the code means and what it does. To begin work on this section, I need </w:t>
+      </w:r>
+      <w:r>
+        <w:t>Chebyshev Algorithm</w:t>
+      </w:r>
+      <w:r>
+        <w:t xml:space="preserve"> and </w:t>
+      </w:r>
+      <w:r>
+        <w:t>P</w:t>
+      </w:r>
+      <w:r>
+        <w:t xml:space="preserve">arallel </w:t>
+      </w:r>
+      <w:r>
+        <w:t>Rational Algorithm</w:t>
+      </w:r>
+      <w:r>
+        <w:t xml:space="preserve"> working. In addition, having the </w:t>
+      </w:r>
+      <w:r>
+        <w:t>real-world</w:t>
+      </w:r>
       <w:r>
         <w:t xml:space="preserve"> dataset ready would give this section addition weight as the example used in the GUI can be a practical, real world one. </w:t>
       </w:r>
     </w:p>
     <w:p/>
+    <w:p>
+      <w:r>
+        <w:t>[1] “</w:t>
+      </w:r>
+      <w:r>
+        <w:t>Large-scale Log-determinant Computation through Stochastic Chebyshev Expansions</w:t>
+      </w:r>
+      <w:r>
+        <w:t>”, I. Han, D. Maliotov, J. Shin</w:t>
+      </w:r>
+    </w:p>
     <w:sectPr>
       <w:pgSz w:w="11906" w:h="16838"/>
       <w:pgMar w:top="1440" w:right="1440" w:bottom="1440" w:left="1440" w:header="708" w:footer="708" w:gutter="0"/>
@@ -541,6 +1827,118 @@
 <file path=word/numbering.xml><?xml version="1.0" encoding="utf-8"?>
 <w:numbering xmlns:wpc="http://schemas.microsoft.com/office/word/2010/wordprocessingCanvas" xmlns:cx="http://schemas.microsoft.com/office/drawing/2014/chartex" xmlns:cx1="http://schemas.microsoft.com/office/drawing/2015/9/8/chartex" xmlns:cx2="http://schemas.microsoft.com/office/drawing/2015/10/21/chartex" xmlns:cx3="http://schemas.microsoft.com/office/drawing/2016/5/9/chartex" xmlns:cx4="http://schemas.microsoft.com/office/drawing/2016/5/10/chartex" xmlns:cx5="http://schemas.microsoft.com/office/drawing/2016/5/11/chartex" xmlns:cx6="http://schemas.microsoft.com/office/drawing/2016/5/12/chartex" xmlns:cx7="http://schemas.microsoft.com/office/drawing/2016/5/13/chartex" xmlns:cx8="http://schemas.microsoft.com/office/drawing/2016/5/14/chartex" xmlns:mc="http://schemas.openxmlformats.org/markup-compatibility/2006" xmlns:aink="http://schemas.microsoft.com/office/drawing/2016/ink" xmlns:am3d="http://schemas.microsoft.com/office/drawing/2017/model3d" xmlns:o="urn:schemas-microsoft-com:office:office" xmlns:r="http://schemas.openxmlformats.org/officeDocument/2006/relationships" xmlns:m="http://schemas.openxmlformats.org/officeDocument/2006/math" xmlns:v="urn:schemas-microsoft-com:vml" xmlns:wp14="http://schemas.microsoft.com/office/word/2010/wordprocessingDrawing" xmlns:wp="http://schemas.openxmlformats.org/drawingml/2006/wordprocessingDrawing" xmlns:w10="urn:schemas-microsoft-com:office:word" xmlns:w="http://schemas.openxmlformats.org/wordprocessingml/2006/main" xmlns:w14="http://schemas.microsoft.com/office/word/2010/wordml" xmlns:w15="http://schemas.microsoft.com/office/word/2012/wordml" xmlns:w16cid="http://schemas.microsoft.com/office/word/2016/wordml/cid" xmlns:w16se="http://schemas.microsoft.com/office/word/2015/wordml/symex" xmlns:wpg="http://schemas.microsoft.com/office/word/2010/wordprocessingGroup" xmlns:wpi="http://schemas.microsoft.com/office/word/2010/wordprocessingInk" xmlns:wne="http://schemas.microsoft.com/office/word/2006/wordml" xmlns:wps="http://schemas.microsoft.com/office/word/2010/wordprocessingShape" mc:Ignorable="w14 w15 w16se w16cid wp14">
   <w:abstractNum w:abstractNumId="0" w15:restartNumberingAfterBreak="0">
+    <w:nsid w:val="1FA125EE"/>
+    <w:multiLevelType w:val="hybridMultilevel"/>
+    <w:tmpl w:val="8DB255DE"/>
+    <w:lvl w:ilvl="0" w:tplc="603C70FA">
+      <w:numFmt w:val="bullet"/>
+      <w:lvlText w:val="-"/>
+      <w:lvlJc w:val="left"/>
+      <w:pPr>
+        <w:ind w:left="720" w:hanging="360"/>
+      </w:pPr>
+      <w:rPr>
+        <w:rFonts w:ascii="Calibri" w:eastAsiaTheme="minorHAnsi" w:hAnsi="Calibri" w:cs="Calibri" w:hint="default"/>
+      </w:rPr>
+    </w:lvl>
+    <w:lvl w:ilvl="1" w:tplc="0C090003">
+      <w:start w:val="1"/>
+      <w:numFmt w:val="bullet"/>
+      <w:lvlText w:val="o"/>
+      <w:lvlJc w:val="left"/>
+      <w:pPr>
+        <w:ind w:left="1440" w:hanging="360"/>
+      </w:pPr>
+      <w:rPr>
+        <w:rFonts w:ascii="Courier New" w:hAnsi="Courier New" w:cs="Courier New" w:hint="default"/>
+      </w:rPr>
+    </w:lvl>
+    <w:lvl w:ilvl="2" w:tplc="0C090005" w:tentative="1">
+      <w:start w:val="1"/>
+      <w:numFmt w:val="bullet"/>
+      <w:lvlText w:val=""/>
+      <w:lvlJc w:val="left"/>
+      <w:pPr>
+        <w:ind w:left="2160" w:hanging="360"/>
+      </w:pPr>
+      <w:rPr>
+        <w:rFonts w:ascii="Wingdings" w:hAnsi="Wingdings" w:hint="default"/>
+      </w:rPr>
+    </w:lvl>
+    <w:lvl w:ilvl="3" w:tplc="0C090001" w:tentative="1">
+      <w:start w:val="1"/>
+      <w:numFmt w:val="bullet"/>
+      <w:lvlText w:val=""/>
+      <w:lvlJc w:val="left"/>
+      <w:pPr>
+        <w:ind w:left="2880" w:hanging="360"/>
+      </w:pPr>
+      <w:rPr>
+        <w:rFonts w:ascii="Symbol" w:hAnsi="Symbol" w:hint="default"/>
+      </w:rPr>
+    </w:lvl>
+    <w:lvl w:ilvl="4" w:tplc="0C090003" w:tentative="1">
+      <w:start w:val="1"/>
+      <w:numFmt w:val="bullet"/>
+      <w:lvlText w:val="o"/>
+      <w:lvlJc w:val="left"/>
+      <w:pPr>
+        <w:ind w:left="3600" w:hanging="360"/>
+      </w:pPr>
+      <w:rPr>
+        <w:rFonts w:ascii="Courier New" w:hAnsi="Courier New" w:cs="Courier New" w:hint="default"/>
+      </w:rPr>
+    </w:lvl>
+    <w:lvl w:ilvl="5" w:tplc="0C090005" w:tentative="1">
+      <w:start w:val="1"/>
+      <w:numFmt w:val="bullet"/>
+      <w:lvlText w:val=""/>
+      <w:lvlJc w:val="left"/>
+      <w:pPr>
+        <w:ind w:left="4320" w:hanging="360"/>
+      </w:pPr>
+      <w:rPr>
+        <w:rFonts w:ascii="Wingdings" w:hAnsi="Wingdings" w:hint="default"/>
+      </w:rPr>
+    </w:lvl>
+    <w:lvl w:ilvl="6" w:tplc="0C090001" w:tentative="1">
+      <w:start w:val="1"/>
+      <w:numFmt w:val="bullet"/>
+      <w:lvlText w:val=""/>
+      <w:lvlJc w:val="left"/>
+      <w:pPr>
+        <w:ind w:left="5040" w:hanging="360"/>
+      </w:pPr>
+      <w:rPr>
+        <w:rFonts w:ascii="Symbol" w:hAnsi="Symbol" w:hint="default"/>
+      </w:rPr>
+    </w:lvl>
+    <w:lvl w:ilvl="7" w:tplc="0C090003" w:tentative="1">
+      <w:start w:val="1"/>
+      <w:numFmt w:val="bullet"/>
+      <w:lvlText w:val="o"/>
+      <w:lvlJc w:val="left"/>
+      <w:pPr>
+        <w:ind w:left="5760" w:hanging="360"/>
+      </w:pPr>
+      <w:rPr>
+        <w:rFonts w:ascii="Courier New" w:hAnsi="Courier New" w:cs="Courier New" w:hint="default"/>
+      </w:rPr>
+    </w:lvl>
+    <w:lvl w:ilvl="8" w:tplc="0C090005" w:tentative="1">
+      <w:start w:val="1"/>
+      <w:numFmt w:val="bullet"/>
+      <w:lvlText w:val=""/>
+      <w:lvlJc w:val="left"/>
+      <w:pPr>
+        <w:ind w:left="6480" w:hanging="360"/>
+      </w:pPr>
+      <w:rPr>
+        <w:rFonts w:ascii="Wingdings" w:hAnsi="Wingdings" w:hint="default"/>
+      </w:rPr>
+    </w:lvl>
+  </w:abstractNum>
+  <w:abstractNum w:abstractNumId="1" w15:restartNumberingAfterBreak="0">
     <w:nsid w:val="4C6E5300"/>
     <w:multiLevelType w:val="hybridMultilevel"/>
     <w:tmpl w:val="9F7A9B00"/>
@@ -652,7 +2050,96 @@
       </w:rPr>
     </w:lvl>
   </w:abstractNum>
-  <w:abstractNum w:abstractNumId="1" w15:restartNumberingAfterBreak="0">
+  <w:abstractNum w:abstractNumId="2" w15:restartNumberingAfterBreak="0">
+    <w:nsid w:val="6C28021F"/>
+    <w:multiLevelType w:val="hybridMultilevel"/>
+    <w:tmpl w:val="9AD8C02A"/>
+    <w:lvl w:ilvl="0" w:tplc="0C09000F">
+      <w:start w:val="1"/>
+      <w:numFmt w:val="decimal"/>
+      <w:lvlText w:val="%1."/>
+      <w:lvlJc w:val="left"/>
+      <w:pPr>
+        <w:ind w:left="720" w:hanging="360"/>
+      </w:pPr>
+      <w:rPr>
+        <w:rFonts w:hint="default"/>
+      </w:rPr>
+    </w:lvl>
+    <w:lvl w:ilvl="1" w:tplc="0C090019" w:tentative="1">
+      <w:start w:val="1"/>
+      <w:numFmt w:val="lowerLetter"/>
+      <w:lvlText w:val="%2."/>
+      <w:lvlJc w:val="left"/>
+      <w:pPr>
+        <w:ind w:left="1440" w:hanging="360"/>
+      </w:pPr>
+    </w:lvl>
+    <w:lvl w:ilvl="2" w:tplc="0C09001B" w:tentative="1">
+      <w:start w:val="1"/>
+      <w:numFmt w:val="lowerRoman"/>
+      <w:lvlText w:val="%3."/>
+      <w:lvlJc w:val="right"/>
+      <w:pPr>
+        <w:ind w:left="2160" w:hanging="180"/>
+      </w:pPr>
+    </w:lvl>
+    <w:lvl w:ilvl="3" w:tplc="0C09000F" w:tentative="1">
+      <w:start w:val="1"/>
+      <w:numFmt w:val="decimal"/>
+      <w:lvlText w:val="%4."/>
+      <w:lvlJc w:val="left"/>
+      <w:pPr>
+        <w:ind w:left="2880" w:hanging="360"/>
+      </w:pPr>
+    </w:lvl>
+    <w:lvl w:ilvl="4" w:tplc="0C090019" w:tentative="1">
+      <w:start w:val="1"/>
+      <w:numFmt w:val="lowerLetter"/>
+      <w:lvlText w:val="%5."/>
+      <w:lvlJc w:val="left"/>
+      <w:pPr>
+        <w:ind w:left="3600" w:hanging="360"/>
+      </w:pPr>
+    </w:lvl>
+    <w:lvl w:ilvl="5" w:tplc="0C09001B" w:tentative="1">
+      <w:start w:val="1"/>
+      <w:numFmt w:val="lowerRoman"/>
+      <w:lvlText w:val="%6."/>
+      <w:lvlJc w:val="right"/>
+      <w:pPr>
+        <w:ind w:left="4320" w:hanging="180"/>
+      </w:pPr>
+    </w:lvl>
+    <w:lvl w:ilvl="6" w:tplc="0C09000F" w:tentative="1">
+      <w:start w:val="1"/>
+      <w:numFmt w:val="decimal"/>
+      <w:lvlText w:val="%7."/>
+      <w:lvlJc w:val="left"/>
+      <w:pPr>
+        <w:ind w:left="5040" w:hanging="360"/>
+      </w:pPr>
+    </w:lvl>
+    <w:lvl w:ilvl="7" w:tplc="0C090019" w:tentative="1">
+      <w:start w:val="1"/>
+      <w:numFmt w:val="lowerLetter"/>
+      <w:lvlText w:val="%8."/>
+      <w:lvlJc w:val="left"/>
+      <w:pPr>
+        <w:ind w:left="5760" w:hanging="360"/>
+      </w:pPr>
+    </w:lvl>
+    <w:lvl w:ilvl="8" w:tplc="0C09001B" w:tentative="1">
+      <w:start w:val="1"/>
+      <w:numFmt w:val="lowerRoman"/>
+      <w:lvlText w:val="%9."/>
+      <w:lvlJc w:val="right"/>
+      <w:pPr>
+        <w:ind w:left="6480" w:hanging="180"/>
+      </w:pPr>
+    </w:lvl>
+  </w:abstractNum>
+  <w:abstractNum w:abstractNumId="3" w15:restartNumberingAfterBreak="0">
     <w:nsid w:val="6DCD19CB"/>
     <w:multiLevelType w:val="hybridMultilevel"/>
     <w:tmpl w:val="473C3B1C"/>
@@ -765,11 +2252,109 @@
       </w:rPr>
     </w:lvl>
   </w:abstractNum>
+  <w:abstractNum w:abstractNumId="4" w15:restartNumberingAfterBreak="0">
+    <w:nsid w:val="706A58DC"/>
+    <w:multiLevelType w:val="multilevel"/>
+    <w:tmpl w:val="9AD8C02A"/>
+    <w:lvl w:ilvl="0">
+      <w:start w:val="1"/>
+      <w:numFmt w:val="decimal"/>
+      <w:lvlText w:val="%1."/>
+      <w:lvlJc w:val="left"/>
+      <w:pPr>
+        <w:ind w:left="720" w:hanging="360"/>
+      </w:pPr>
+      <w:rPr>
+        <w:rFonts w:hint="default"/>
+      </w:rPr>
+    </w:lvl>
+    <w:lvl w:ilvl="1">
+      <w:start w:val="1"/>
+      <w:numFmt w:val="lowerLetter"/>
+      <w:lvlText w:val="%2."/>
+      <w:lvlJc w:val="left"/>
+      <w:pPr>
+        <w:ind w:left="1440" w:hanging="360"/>
+      </w:pPr>
+    </w:lvl>
+    <w:lvl w:ilvl="2">
+      <w:start w:val="1"/>
+      <w:numFmt w:val="lowerRoman"/>
+      <w:lvlText w:val="%3."/>
+      <w:lvlJc w:val="right"/>
+      <w:pPr>
+        <w:ind w:left="2160" w:hanging="180"/>
+      </w:pPr>
+    </w:lvl>
+    <w:lvl w:ilvl="3">
+      <w:start w:val="1"/>
+      <w:numFmt w:val="decimal"/>
+      <w:lvlText w:val="%4."/>
+      <w:lvlJc w:val="left"/>
+      <w:pPr>
+        <w:ind w:left="2880" w:hanging="360"/>
+      </w:pPr>
+    </w:lvl>
+    <w:lvl w:ilvl="4">
+      <w:start w:val="1"/>
+      <w:numFmt w:val="lowerLetter"/>
+      <w:lvlText w:val="%5."/>
+      <w:lvlJc w:val="left"/>
+      <w:pPr>
+        <w:ind w:left="3600" w:hanging="360"/>
+      </w:pPr>
+    </w:lvl>
+    <w:lvl w:ilvl="5">
+      <w:start w:val="1"/>
+      <w:numFmt w:val="lowerRoman"/>
+      <w:lvlText w:val="%6."/>
+      <w:lvlJc w:val="right"/>
+      <w:pPr>
+        <w:ind w:left="4320" w:hanging="180"/>
+      </w:pPr>
+    </w:lvl>
+    <w:lvl w:ilvl="6">
+      <w:start w:val="1"/>
+      <w:numFmt w:val="decimal"/>
+      <w:lvlText w:val="%7."/>
+      <w:lvlJc w:val="left"/>
+      <w:pPr>
+        <w:ind w:left="5040" w:hanging="360"/>
+      </w:pPr>
+    </w:lvl>
+    <w:lvl w:ilvl="7">
+      <w:start w:val="1"/>
+      <w:numFmt w:val="lowerLetter"/>
+      <w:lvlText w:val="%8."/>
+      <w:lvlJc w:val="left"/>
+      <w:pPr>
+        <w:ind w:left="5760" w:hanging="360"/>
+      </w:pPr>
+    </w:lvl>
+    <w:lvl w:ilvl="8">
+      <w:start w:val="1"/>
+      <w:numFmt w:val="lowerRoman"/>
+      <w:lvlText w:val="%9."/>
+      <w:lvlJc w:val="right"/>
+      <w:pPr>
+        <w:ind w:left="6480" w:hanging="180"/>
+      </w:pPr>
+    </w:lvl>
+  </w:abstractNum>
   <w:num w:numId="1">
+    <w:abstractNumId w:val="3"/>
+  </w:num>
+  <w:num w:numId="2">
     <w:abstractNumId w:val="1"/>
   </w:num>
-  <w:num w:numId="2">
+  <w:num w:numId="3">
     <w:abstractNumId w:val="0"/>
+  </w:num>
+  <w:num w:numId="4">
+    <w:abstractNumId w:val="2"/>
+  </w:num>
+  <w:num w:numId="5">
+    <w:abstractNumId w:val="4"/>
   </w:num>
 </w:numbering>
 </file>
@@ -1237,6 +2822,28 @@
       <w:szCs w:val="24"/>
     </w:rPr>
   </w:style>
+  <w:style w:type="paragraph" w:styleId="Heading4">
+    <w:name w:val="heading 4"/>
+    <w:basedOn w:val="Normal"/>
+    <w:next w:val="Normal"/>
+    <w:link w:val="Heading4Char"/>
+    <w:uiPriority w:val="9"/>
+    <w:unhideWhenUsed/>
+    <w:qFormat/>
+    <w:rsid w:val="005C1804"/>
+    <w:pPr>
+      <w:keepNext/>
+      <w:keepLines/>
+      <w:spacing w:before="40" w:after="0"/>
+      <w:outlineLvl w:val="3"/>
+    </w:pPr>
+    <w:rPr>
+      <w:rFonts w:asciiTheme="majorHAnsi" w:eastAsiaTheme="majorEastAsia" w:hAnsiTheme="majorHAnsi" w:cstheme="majorBidi"/>
+      <w:i/>
+      <w:iCs/>
+      <w:color w:val="2F5496" w:themeColor="accent1" w:themeShade="BF"/>
+    </w:rPr>
+  </w:style>
   <w:style w:type="character" w:default="1" w:styleId="DefaultParagraphFont">
     <w:name w:val="Default Paragraph Font"/>
     <w:uiPriority w:val="1"/>
@@ -1314,7 +2921,657 @@
       <w:szCs w:val="24"/>
     </w:rPr>
   </w:style>
+  <w:style w:type="character" w:styleId="PlaceholderText">
+    <w:name w:val="Placeholder Text"/>
+    <w:basedOn w:val="DefaultParagraphFont"/>
+    <w:uiPriority w:val="99"/>
+    <w:semiHidden/>
+    <w:rsid w:val="0038224D"/>
+    <w:rPr>
+      <w:color w:val="808080"/>
+    </w:rPr>
+  </w:style>
+  <w:style w:type="paragraph" w:styleId="NoSpacing">
+    <w:name w:val="No Spacing"/>
+    <w:uiPriority w:val="1"/>
+    <w:qFormat/>
+    <w:rsid w:val="00265CB3"/>
+    <w:pPr>
+      <w:spacing w:after="0" w:line="240" w:lineRule="auto"/>
+    </w:pPr>
+  </w:style>
+  <w:style w:type="character" w:customStyle="1" w:styleId="Heading4Char">
+    <w:name w:val="Heading 4 Char"/>
+    <w:basedOn w:val="DefaultParagraphFont"/>
+    <w:link w:val="Heading4"/>
+    <w:uiPriority w:val="9"/>
+    <w:rsid w:val="005C1804"/>
+    <w:rPr>
+      <w:rFonts w:asciiTheme="majorHAnsi" w:eastAsiaTheme="majorEastAsia" w:hAnsiTheme="majorHAnsi" w:cstheme="majorBidi"/>
+      <w:i/>
+      <w:iCs/>
+      <w:color w:val="2F5496" w:themeColor="accent1" w:themeShade="BF"/>
+    </w:rPr>
+  </w:style>
+  <w:style w:type="paragraph" w:styleId="TOCHeading">
+    <w:name w:val="TOC Heading"/>
+    <w:basedOn w:val="Heading1"/>
+    <w:next w:val="Normal"/>
+    <w:uiPriority w:val="39"/>
+    <w:unhideWhenUsed/>
+    <w:qFormat/>
+    <w:rsid w:val="00AE7859"/>
+    <w:pPr>
+      <w:outlineLvl w:val="9"/>
+    </w:pPr>
+    <w:rPr>
+      <w:lang w:val="en-US"/>
+    </w:rPr>
+  </w:style>
+  <w:style w:type="paragraph" w:styleId="TOC1">
+    <w:name w:val="toc 1"/>
+    <w:basedOn w:val="Normal"/>
+    <w:next w:val="Normal"/>
+    <w:autoRedefine/>
+    <w:uiPriority w:val="39"/>
+    <w:unhideWhenUsed/>
+    <w:rsid w:val="00AE7859"/>
+    <w:pPr>
+      <w:spacing w:after="100"/>
+    </w:pPr>
+  </w:style>
+  <w:style w:type="paragraph" w:styleId="TOC2">
+    <w:name w:val="toc 2"/>
+    <w:basedOn w:val="Normal"/>
+    <w:next w:val="Normal"/>
+    <w:autoRedefine/>
+    <w:uiPriority w:val="39"/>
+    <w:unhideWhenUsed/>
+    <w:rsid w:val="00AE7859"/>
+    <w:pPr>
+      <w:spacing w:after="100"/>
+      <w:ind w:left="220"/>
+    </w:pPr>
+  </w:style>
+  <w:style w:type="paragraph" w:styleId="TOC3">
+    <w:name w:val="toc 3"/>
+    <w:basedOn w:val="Normal"/>
+    <w:next w:val="Normal"/>
+    <w:autoRedefine/>
+    <w:uiPriority w:val="39"/>
+    <w:unhideWhenUsed/>
+    <w:rsid w:val="00AE7859"/>
+    <w:pPr>
+      <w:spacing w:after="100"/>
+      <w:ind w:left="440"/>
+    </w:pPr>
+  </w:style>
+  <w:style w:type="character" w:styleId="Hyperlink">
+    <w:name w:val="Hyperlink"/>
+    <w:basedOn w:val="DefaultParagraphFont"/>
+    <w:uiPriority w:val="99"/>
+    <w:unhideWhenUsed/>
+    <w:rsid w:val="00AE7859"/>
+    <w:rPr>
+      <w:color w:val="0563C1" w:themeColor="hyperlink"/>
+      <w:u w:val="single"/>
+    </w:rPr>
+  </w:style>
 </w:styles>
+</file>
+
+<file path=word/glossary/document.xml><?xml version="1.0" encoding="utf-8"?>
+<w:glossaryDocument xmlns:wpc="http://schemas.microsoft.com/office/word/2010/wordprocessingCanvas" xmlns:cx="http://schemas.microsoft.com/office/drawing/2014/chartex" xmlns:cx1="http://schemas.microsoft.com/office/drawing/2015/9/8/chartex" xmlns:cx2="http://schemas.microsoft.com/office/drawing/2015/10/21/chartex" xmlns:cx3="http://schemas.microsoft.com/office/drawing/2016/5/9/chartex" xmlns:cx4="http://schemas.microsoft.com/office/drawing/2016/5/10/chartex" xmlns:cx5="http://schemas.microsoft.com/office/drawing/2016/5/11/chartex" xmlns:cx6="http://schemas.microsoft.com/office/drawing/2016/5/12/chartex" xmlns:cx7="http://schemas.microsoft.com/office/drawing/2016/5/13/chartex" xmlns:cx8="http://schemas.microsoft.com/office/drawing/2016/5/14/chartex" xmlns:mc="http://schemas.openxmlformats.org/markup-compatibility/2006" xmlns:aink="http://schemas.microsoft.com/office/drawing/2016/ink" xmlns:am3d="http://schemas.microsoft.com/office/drawing/2017/model3d" xmlns:o="urn:schemas-microsoft-com:office:office" xmlns:r="http://schemas.openxmlformats.org/officeDocument/2006/relationships" xmlns:m="http://schemas.openxmlformats.org/officeDocument/2006/math" xmlns:v="urn:schemas-microsoft-com:vml" xmlns:wp14="http://schemas.microsoft.com/office/word/2010/wordprocessingDrawing" xmlns:wp="http://schemas.openxmlformats.org/drawingml/2006/wordprocessingDrawing" xmlns:w10="urn:schemas-microsoft-com:office:word" xmlns:w="http://schemas.openxmlformats.org/wordprocessingml/2006/main" xmlns:w14="http://schemas.microsoft.com/office/word/2010/wordml" xmlns:w15="http://schemas.microsoft.com/office/word/2012/wordml" xmlns:w16cid="http://schemas.microsoft.com/office/word/2016/wordml/cid" xmlns:w16se="http://schemas.microsoft.com/office/word/2015/wordml/symex" xmlns:wpg="http://schemas.microsoft.com/office/word/2010/wordprocessingGroup" xmlns:wpi="http://schemas.microsoft.com/office/word/2010/wordprocessingInk" xmlns:wne="http://schemas.microsoft.com/office/word/2006/wordml" xmlns:wps="http://schemas.microsoft.com/office/word/2010/wordprocessingShape" mc:Ignorable="w14 w15 w16se w16cid wp14"/>
+</file>
+
+<file path=word/glossary/fontTable.xml><?xml version="1.0" encoding="utf-8"?>
+<w:fonts xmlns:mc="http://schemas.openxmlformats.org/markup-compatibility/2006" xmlns:r="http://schemas.openxmlformats.org/officeDocument/2006/relationships" xmlns:w="http://schemas.openxmlformats.org/wordprocessingml/2006/main" xmlns:w14="http://schemas.microsoft.com/office/word/2010/wordml" xmlns:w15="http://schemas.microsoft.com/office/word/2012/wordml" xmlns:w16cid="http://schemas.microsoft.com/office/word/2016/wordml/cid" xmlns:w16se="http://schemas.microsoft.com/office/word/2015/wordml/symex" mc:Ignorable="w14 w15 w16se w16cid">
+  <w:font w:name="Calibri">
+    <w:panose1 w:val="020F0502020204030204"/>
+    <w:charset w:val="00"/>
+    <w:family w:val="swiss"/>
+    <w:pitch w:val="variable"/>
+    <w:sig w:usb0="E0002AFF" w:usb1="4000ACFF" w:usb2="00000001" w:usb3="00000000" w:csb0="000001FF" w:csb1="00000000"/>
+  </w:font>
+  <w:font w:name="Courier New">
+    <w:panose1 w:val="02070309020205020404"/>
+    <w:charset w:val="00"/>
+    <w:family w:val="modern"/>
+    <w:pitch w:val="fixed"/>
+    <w:sig w:usb0="E0002EFF" w:usb1="C0007843" w:usb2="00000009" w:usb3="00000000" w:csb0="000001FF" w:csb1="00000000"/>
+  </w:font>
+  <w:font w:name="Times New Roman">
+    <w:panose1 w:val="02020603050405020304"/>
+    <w:charset w:val="00"/>
+    <w:family w:val="roman"/>
+    <w:pitch w:val="variable"/>
+    <w:sig w:usb0="E0002AFF" w:usb1="C0007843" w:usb2="00000009" w:usb3="00000000" w:csb0="000001FF" w:csb1="00000000"/>
+  </w:font>
+  <w:font w:name="Wingdings">
+    <w:panose1 w:val="05000000000000000000"/>
+    <w:charset w:val="02"/>
+    <w:family w:val="auto"/>
+    <w:pitch w:val="variable"/>
+    <w:sig w:usb0="00000000" w:usb1="10000000" w:usb2="00000000" w:usb3="00000000" w:csb0="80000000" w:csb1="00000000"/>
+  </w:font>
+  <w:font w:name="Symbol">
+    <w:panose1 w:val="05050102010706020507"/>
+    <w:charset w:val="02"/>
+    <w:family w:val="roman"/>
+    <w:pitch w:val="variable"/>
+    <w:sig w:usb0="00000000" w:usb1="10000000" w:usb2="00000000" w:usb3="00000000" w:csb0="80000000" w:csb1="00000000"/>
+  </w:font>
+  <w:font w:name="Calibri Light">
+    <w:panose1 w:val="020F0302020204030204"/>
+    <w:charset w:val="00"/>
+    <w:family w:val="swiss"/>
+    <w:pitch w:val="variable"/>
+    <w:sig w:usb0="A0002AEF" w:usb1="4000207B" w:usb2="00000000" w:usb3="00000000" w:csb0="000001FF" w:csb1="00000000"/>
+  </w:font>
+  <w:font w:name="Cambria Math">
+    <w:panose1 w:val="02040503050406030204"/>
+    <w:charset w:val="00"/>
+    <w:family w:val="roman"/>
+    <w:pitch w:val="variable"/>
+    <w:sig w:usb0="E00006FF" w:usb1="420024FF" w:usb2="02000000" w:usb3="00000000" w:csb0="0000019F" w:csb1="00000000"/>
+  </w:font>
+</w:fonts>
+</file>
+
+<file path=word/glossary/settings.xml><?xml version="1.0" encoding="utf-8"?>
+<w:settings xmlns:mc="http://schemas.openxmlformats.org/markup-compatibility/2006" xmlns:o="urn:schemas-microsoft-com:office:office" xmlns:r="http://schemas.openxmlformats.org/officeDocument/2006/relationships" xmlns:m="http://schemas.openxmlformats.org/officeDocument/2006/math" xmlns:v="urn:schemas-microsoft-com:vml" xmlns:w10="urn:schemas-microsoft-com:office:word" xmlns:w="http://schemas.openxmlformats.org/wordprocessingml/2006/main" xmlns:w14="http://schemas.microsoft.com/office/word/2010/wordml" xmlns:w15="http://schemas.microsoft.com/office/word/2012/wordml" xmlns:w16cid="http://schemas.microsoft.com/office/word/2016/wordml/cid" xmlns:w16se="http://schemas.microsoft.com/office/word/2015/wordml/symex" xmlns:sl="http://schemas.openxmlformats.org/schemaLibrary/2006/main" mc:Ignorable="w14 w15 w16se w16cid">
+  <w:view w:val="normal"/>
+  <w:defaultTabStop w:val="720"/>
+  <w:characterSpacingControl w:val="doNotCompress"/>
+  <w:compat>
+    <w:useFELayout/>
+    <w:compatSetting w:name="compatibilityMode" w:uri="http://schemas.microsoft.com/office/word" w:val="15"/>
+    <w:compatSetting w:name="overrideTableStyleFontSizeAndJustification" w:uri="http://schemas.microsoft.com/office/word" w:val="1"/>
+    <w:compatSetting w:name="enableOpenTypeFeatures" w:uri="http://schemas.microsoft.com/office/word" w:val="1"/>
+    <w:compatSetting w:name="doNotFlipMirrorIndents" w:uri="http://schemas.microsoft.com/office/word" w:val="1"/>
+    <w:compatSetting w:name="differentiateMultirowTableHeaders" w:uri="http://schemas.microsoft.com/office/word" w:val="1"/>
+    <w:compatSetting w:name="useWord2013TrackBottomHyphenation" w:uri="http://schemas.microsoft.com/office/word" w:val="0"/>
+  </w:compat>
+  <w:rsids>
+    <w:rsidRoot w:val="004E10B2"/>
+    <w:rsid w:val="004E10B2"/>
+    <w:rsid w:val="00C40507"/>
+  </w:rsids>
+  <m:mathPr>
+    <m:mathFont m:val="Cambria Math"/>
+    <m:brkBin m:val="before"/>
+    <m:brkBinSub m:val="--"/>
+    <m:smallFrac m:val="0"/>
+    <m:dispDef/>
+    <m:lMargin m:val="0"/>
+    <m:rMargin m:val="0"/>
+    <m:defJc m:val="centerGroup"/>
+    <m:wrapIndent m:val="1440"/>
+    <m:intLim m:val="subSup"/>
+    <m:naryLim m:val="undOvr"/>
+  </m:mathPr>
+  <w:themeFontLang w:val="en-AU"/>
+  <w:clrSchemeMapping w:bg1="light1" w:t1="dark1" w:bg2="light2" w:t2="dark2" w:accent1="accent1" w:accent2="accent2" w:accent3="accent3" w:accent4="accent4" w:accent5="accent5" w:accent6="accent6" w:hyperlink="hyperlink" w:followedHyperlink="followedHyperlink"/>
+  <w:decimalSymbol w:val="."/>
+  <w:listSeparator w:val=","/>
+  <w15:chartTrackingRefBased/>
+</w:settings>
+</file>
+
+<file path=word/glossary/styles.xml><?xml version="1.0" encoding="utf-8"?>
+<w:styles xmlns:mc="http://schemas.openxmlformats.org/markup-compatibility/2006" xmlns:r="http://schemas.openxmlformats.org/officeDocument/2006/relationships" xmlns:w="http://schemas.openxmlformats.org/wordprocessingml/2006/main" xmlns:w14="http://schemas.microsoft.com/office/word/2010/wordml" xmlns:w15="http://schemas.microsoft.com/office/word/2012/wordml" xmlns:w16cid="http://schemas.microsoft.com/office/word/2016/wordml/cid" xmlns:w16se="http://schemas.microsoft.com/office/word/2015/wordml/symex" mc:Ignorable="w14 w15 w16se w16cid">
+  <w:docDefaults>
+    <w:rPrDefault>
+      <w:rPr>
+        <w:rFonts w:asciiTheme="minorHAnsi" w:eastAsiaTheme="minorEastAsia" w:hAnsiTheme="minorHAnsi" w:cstheme="minorBidi"/>
+        <w:sz w:val="22"/>
+        <w:szCs w:val="22"/>
+        <w:lang w:val="en-AU" w:eastAsia="en-AU" w:bidi="ar-SA"/>
+      </w:rPr>
+    </w:rPrDefault>
+    <w:pPrDefault>
+      <w:pPr>
+        <w:spacing w:after="160" w:line="259" w:lineRule="auto"/>
+      </w:pPr>
+    </w:pPrDefault>
+  </w:docDefaults>
+  <w:latentStyles w:defLockedState="0" w:defUIPriority="99" w:defSemiHidden="0" w:defUnhideWhenUsed="0" w:defQFormat="0" w:count="375">
+    <w:lsdException w:name="Normal" w:uiPriority="0" w:qFormat="1"/>
+    <w:lsdException w:name="heading 1" w:uiPriority="9" w:qFormat="1"/>
+    <w:lsdException w:name="heading 2" w:semiHidden="1" w:uiPriority="9" w:unhideWhenUsed="1" w:qFormat="1"/>
+    <w:lsdException w:name="heading 3" w:semiHidden="1" w:uiPriority="9" w:unhideWhenUsed="1" w:qFormat="1"/>
+    <w:lsdException w:name="heading 4" w:semiHidden="1" w:uiPriority="9" w:unhideWhenUsed="1" w:qFormat="1"/>
+    <w:lsdException w:name="heading 5" w:semiHidden="1" w:uiPriority="9" w:unhideWhenUsed="1" w:qFormat="1"/>
+    <w:lsdException w:name="heading 6" w:semiHidden="1" w:uiPriority="9" w:unhideWhenUsed="1" w:qFormat="1"/>
+    <w:lsdException w:name="heading 7" w:semiHidden="1" w:uiPriority="9" w:unhideWhenUsed="1" w:qFormat="1"/>
+    <w:lsdException w:name="heading 8" w:semiHidden="1" w:uiPriority="9" w:unhideWhenUsed="1" w:qFormat="1"/>
+    <w:lsdException w:name="heading 9" w:semiHidden="1" w:uiPriority="9" w:unhideWhenUsed="1" w:qFormat="1"/>
+    <w:lsdException w:name="index 1" w:semiHidden="1" w:unhideWhenUsed="1"/>
+    <w:lsdException w:name="index 2" w:semiHidden="1" w:unhideWhenUsed="1"/>
+    <w:lsdException w:name="index 3" w:semiHidden="1" w:unhideWhenUsed="1"/>
+    <w:lsdException w:name="index 4" w:semiHidden="1" w:unhideWhenUsed="1"/>
+    <w:lsdException w:name="index 5" w:semiHidden="1" w:unhideWhenUsed="1"/>
+    <w:lsdException w:name="index 6" w:semiHidden="1" w:unhideWhenUsed="1"/>
+    <w:lsdException w:name="index 7" w:semiHidden="1" w:unhideWhenUsed="1"/>
+    <w:lsdException w:name="index 8" w:semiHidden="1" w:unhideWhenUsed="1"/>
+    <w:lsdException w:name="index 9" w:semiHidden="1" w:unhideWhenUsed="1"/>
+    <w:lsdException w:name="toc 1" w:semiHidden="1" w:uiPriority="39" w:unhideWhenUsed="1"/>
+    <w:lsdException w:name="toc 2" w:semiHidden="1" w:uiPriority="39" w:unhideWhenUsed="1"/>
+    <w:lsdException w:name="toc 3" w:semiHidden="1" w:uiPriority="39" w:unhideWhenUsed="1"/>
+    <w:lsdException w:name="toc 4" w:semiHidden="1" w:uiPriority="39" w:unhideWhenUsed="1"/>
+    <w:lsdException w:name="toc 5" w:semiHidden="1" w:uiPriority="39" w:unhideWhenUsed="1"/>
+    <w:lsdException w:name="toc 6" w:semiHidden="1" w:uiPriority="39" w:unhideWhenUsed="1"/>
+    <w:lsdException w:name="toc 7" w:semiHidden="1" w:uiPriority="39" w:unhideWhenUsed="1"/>
+    <w:lsdException w:name="toc 8" w:semiHidden="1" w:uiPriority="39" w:unhideWhenUsed="1"/>
+    <w:lsdException w:name="toc 9" w:semiHidden="1" w:uiPriority="39" w:unhideWhenUsed="1"/>
+    <w:lsdException w:name="Normal Indent" w:semiHidden="1" w:unhideWhenUsed="1"/>
+    <w:lsdException w:name="footnote text" w:semiHidden="1" w:unhideWhenUsed="1"/>
+    <w:lsdException w:name="annotation text" w:semiHidden="1" w:unhideWhenUsed="1"/>
+    <w:lsdException w:name="header" w:semiHidden="1" w:unhideWhenUsed="1"/>
+    <w:lsdException w:name="footer" w:semiHidden="1" w:unhideWhenUsed="1"/>
+    <w:lsdException w:name="index heading" w:semiHidden="1" w:unhideWhenUsed="1"/>
+    <w:lsdException w:name="caption" w:semiHidden="1" w:uiPriority="35" w:unhideWhenUsed="1" w:qFormat="1"/>
+    <w:lsdException w:name="table of figures" w:semiHidden="1" w:unhideWhenUsed="1"/>
+    <w:lsdException w:name="envelope address" w:semiHidden="1" w:unhideWhenUsed="1"/>
+    <w:lsdException w:name="envelope return" w:semiHidden="1" w:unhideWhenUsed="1"/>
+    <w:lsdException w:name="footnote reference" w:semiHidden="1" w:unhideWhenUsed="1"/>
+    <w:lsdException w:name="annotation reference" w:semiHidden="1" w:unhideWhenUsed="1"/>
+    <w:lsdException w:name="line number" w:semiHidden="1" w:unhideWhenUsed="1"/>
+    <w:lsdException w:name="page number" w:semiHidden="1" w:unhideWhenUsed="1"/>
+    <w:lsdException w:name="endnote reference" w:semiHidden="1" w:unhideWhenUsed="1"/>
+    <w:lsdException w:name="endnote text" w:semiHidden="1" w:unhideWhenUsed="1"/>
+    <w:lsdException w:name="table of authorities" w:semiHidden="1" w:unhideWhenUsed="1"/>
+    <w:lsdException w:name="macro" w:semiHidden="1" w:unhideWhenUsed="1"/>
+    <w:lsdException w:name="toa heading" w:semiHidden="1" w:unhideWhenUsed="1"/>
+    <w:lsdException w:name="List" w:semiHidden="1" w:unhideWhenUsed="1"/>
+    <w:lsdException w:name="List Bullet" w:semiHidden="1" w:unhideWhenUsed="1"/>
+    <w:lsdException w:name="List Number" w:semiHidden="1" w:unhideWhenUsed="1"/>
+    <w:lsdException w:name="List 2" w:semiHidden="1" w:unhideWhenUsed="1"/>
+    <w:lsdException w:name="List 3" w:semiHidden="1" w:unhideWhenUsed="1"/>
+    <w:lsdException w:name="List 4" w:semiHidden="1" w:unhideWhenUsed="1"/>
+    <w:lsdException w:name="List 5" w:semiHidden="1" w:unhideWhenUsed="1"/>
+    <w:lsdException w:name="List Bullet 2" w:semiHidden="1" w:unhideWhenUsed="1"/>
+    <w:lsdException w:name="List Bullet 3" w:semiHidden="1" w:unhideWhenUsed="1"/>
+    <w:lsdException w:name="List Bullet 4" w:semiHidden="1" w:unhideWhenUsed="1"/>
+    <w:lsdException w:name="List Bullet 5" w:semiHidden="1" w:unhideWhenUsed="1"/>
+    <w:lsdException w:name="List Number 2" w:semiHidden="1" w:unhideWhenUsed="1"/>
+    <w:lsdException w:name="List Number 3" w:semiHidden="1" w:unhideWhenUsed="1"/>
+    <w:lsdException w:name="List Number 4" w:semiHidden="1" w:unhideWhenUsed="1"/>
+    <w:lsdException w:name="List Number 5" w:semiHidden="1" w:unhideWhenUsed="1"/>
+    <w:lsdException w:name="Title" w:uiPriority="10" w:qFormat="1"/>
+    <w:lsdException w:name="Closing" w:semiHidden="1" w:unhideWhenUsed="1"/>
+    <w:lsdException w:name="Signature" w:semiHidden="1" w:unhideWhenUsed="1"/>
+    <w:lsdException w:name="Default Paragraph Font" w:semiHidden="1" w:uiPriority="1" w:unhideWhenUsed="1"/>
+    <w:lsdException w:name="Body Text" w:semiHidden="1" w:unhideWhenUsed="1"/>
+    <w:lsdException w:name="Body Text Indent" w:semiHidden="1" w:unhideWhenUsed="1"/>
+    <w:lsdException w:name="List Continue" w:semiHidden="1" w:unhideWhenUsed="1"/>
+    <w:lsdException w:name="List Continue 2" w:semiHidden="1" w:unhideWhenUsed="1"/>
+    <w:lsdException w:name="List Continue 3" w:semiHidden="1" w:unhideWhenUsed="1"/>
+    <w:lsdException w:name="List Continue 4" w:semiHidden="1" w:unhideWhenUsed="1"/>
+    <w:lsdException w:name="List Continue 5" w:semiHidden="1" w:unhideWhenUsed="1"/>
+    <w:lsdException w:name="Message Header" w:semiHidden="1" w:unhideWhenUsed="1"/>
+    <w:lsdException w:name="Subtitle" w:uiPriority="11" w:qFormat="1"/>
+    <w:lsdException w:name="Salutation" w:semiHidden="1" w:unhideWhenUsed="1"/>
+    <w:lsdException w:name="Date" w:semiHidden="1" w:unhideWhenUsed="1"/>
+    <w:lsdException w:name="Body Text First Indent" w:semiHidden="1" w:unhideWhenUsed="1"/>
+    <w:lsdException w:name="Body Text First Indent 2" w:semiHidden="1" w:unhideWhenUsed="1"/>
+    <w:lsdException w:name="Note Heading" w:semiHidden="1" w:unhideWhenUsed="1"/>
+    <w:lsdException w:name="Body Text 2" w:semiHidden="1" w:unhideWhenUsed="1"/>
+    <w:lsdException w:name="Body Text 3" w:semiHidden="1" w:unhideWhenUsed="1"/>
+    <w:lsdException w:name="Body Text Indent 2" w:semiHidden="1" w:unhideWhenUsed="1"/>
+    <w:lsdException w:name="Body Text Indent 3" w:semiHidden="1" w:unhideWhenUsed="1"/>
+    <w:lsdException w:name="Block Text" w:semiHidden="1" w:unhideWhenUsed="1"/>
+    <w:lsdException w:name="Hyperlink" w:semiHidden="1" w:unhideWhenUsed="1"/>
+    <w:lsdException w:name="FollowedHyperlink" w:semiHidden="1" w:unhideWhenUsed="1"/>
+    <w:lsdException w:name="Strong" w:uiPriority="22" w:qFormat="1"/>
+    <w:lsdException w:name="Emphasis" w:uiPriority="20" w:qFormat="1"/>
+    <w:lsdException w:name="Document Map" w:semiHidden="1" w:unhideWhenUsed="1"/>
+    <w:lsdException w:name="Plain Text" w:semiHidden="1" w:unhideWhenUsed="1"/>
+    <w:lsdException w:name="E-mail Signature" w:semiHidden="1" w:unhideWhenUsed="1"/>
+    <w:lsdException w:name="HTML Top of Form" w:semiHidden="1" w:unhideWhenUsed="1"/>
+    <w:lsdException w:name="HTML Bottom of Form" w:semiHidden="1" w:unhideWhenUsed="1"/>
+    <w:lsdException w:name="Normal (Web)" w:semiHidden="1" w:unhideWhenUsed="1"/>
+    <w:lsdException w:name="HTML Acronym" w:semiHidden="1" w:unhideWhenUsed="1"/>
+    <w:lsdException w:name="HTML Address" w:semiHidden="1" w:unhideWhenUsed="1"/>
+    <w:lsdException w:name="HTML Cite" w:semiHidden="1" w:unhideWhenUsed="1"/>
+    <w:lsdException w:name="HTML Code" w:semiHidden="1" w:unhideWhenUsed="1"/>
+    <w:lsdException w:name="HTML Definition" w:semiHidden="1" w:unhideWhenUsed="1"/>
+    <w:lsdException w:name="HTML Keyboard" w:semiHidden="1" w:unhideWhenUsed="1"/>
+    <w:lsdException w:name="HTML Preformatted" w:semiHidden="1" w:unhideWhenUsed="1"/>
+    <w:lsdException w:name="HTML Sample" w:semiHidden="1" w:unhideWhenUsed="1"/>
+    <w:lsdException w:name="HTML Typewriter" w:semiHidden="1" w:unhideWhenUsed="1"/>
+    <w:lsdException w:name="HTML Variable" w:semiHidden="1" w:unhideWhenUsed="1"/>
+    <w:lsdException w:name="Normal Table" w:semiHidden="1" w:unhideWhenUsed="1"/>
+    <w:lsdException w:name="annotation subject" w:semiHidden="1" w:unhideWhenUsed="1"/>
+    <w:lsdException w:name="No List" w:semiHidden="1" w:unhideWhenUsed="1"/>
+    <w:lsdException w:name="Outline List 1" w:semiHidden="1" w:unhideWhenUsed="1"/>
+    <w:lsdException w:name="Outline List 2" w:semiHidden="1" w:unhideWhenUsed="1"/>
+    <w:lsdException w:name="Outline List 3" w:semiHidden="1" w:unhideWhenUsed="1"/>
+    <w:lsdException w:name="Table Simple 1" w:semiHidden="1" w:unhideWhenUsed="1"/>
+    <w:lsdException w:name="Table Simple 2" w:semiHidden="1" w:unhideWhenUsed="1"/>
+    <w:lsdException w:name="Table Simple 3" w:semiHidden="1" w:unhideWhenUsed="1"/>
+    <w:lsdException w:name="Table Classic 1" w:semiHidden="1" w:unhideWhenUsed="1"/>
+    <w:lsdException w:name="Table Classic 2" w:semiHidden="1" w:unhideWhenUsed="1"/>
+    <w:lsdException w:name="Table Classic 3" w:semiHidden="1" w:unhideWhenUsed="1"/>
+    <w:lsdException w:name="Table Classic 4" w:semiHidden="1" w:unhideWhenUsed="1"/>
+    <w:lsdException w:name="Table Colorful 1" w:semiHidden="1" w:unhideWhenUsed="1"/>
+    <w:lsdException w:name="Table Colorful 2" w:semiHidden="1" w:unhideWhenUsed="1"/>
+    <w:lsdException w:name="Table Colorful 3" w:semiHidden="1" w:unhideWhenUsed="1"/>
+    <w:lsdException w:name="Table Columns 1" w:semiHidden="1" w:unhideWhenUsed="1"/>
+    <w:lsdException w:name="Table Columns 2" w:semiHidden="1" w:unhideWhenUsed="1"/>
+    <w:lsdException w:name="Table Columns 3" w:semiHidden="1" w:unhideWhenUsed="1"/>
+    <w:lsdException w:name="Table Columns 4" w:semiHidden="1" w:unhideWhenUsed="1"/>
+    <w:lsdException w:name="Table Columns 5" w:semiHidden="1" w:unhideWhenUsed="1"/>
+    <w:lsdException w:name="Table Grid 1" w:semiHidden="1" w:unhideWhenUsed="1"/>
+    <w:lsdException w:name="Table Grid 2" w:semiHidden="1" w:unhideWhenUsed="1"/>
+    <w:lsdException w:name="Table Grid 3" w:semiHidden="1" w:unhideWhenUsed="1"/>
+    <w:lsdException w:name="Table Grid 4" w:semiHidden="1" w:unhideWhenUsed="1"/>
+    <w:lsdException w:name="Table Grid 5" w:semiHidden="1" w:unhideWhenUsed="1"/>
+    <w:lsdException w:name="Table Grid 6" w:semiHidden="1" w:unhideWhenUsed="1"/>
+    <w:lsdException w:name="Table Grid 7" w:semiHidden="1" w:unhideWhenUsed="1"/>
+    <w:lsdException w:name="Table Grid 8" w:semiHidden="1" w:unhideWhenUsed="1"/>
+    <w:lsdException w:name="Table List 1" w:semiHidden="1" w:unhideWhenUsed="1"/>
+    <w:lsdException w:name="Table List 2" w:semiHidden="1" w:unhideWhenUsed="1"/>
+    <w:lsdException w:name="Table List 3" w:semiHidden="1" w:unhideWhenUsed="1"/>
+    <w:lsdException w:name="Table List 4" w:semiHidden="1" w:unhideWhenUsed="1"/>
+    <w:lsdException w:name="Table List 5" w:semiHidden="1" w:unhideWhenUsed="1"/>
+    <w:lsdException w:name="Table List 6" w:semiHidden="1" w:unhideWhenUsed="1"/>
+    <w:lsdException w:name="Table List 7" w:semiHidden="1" w:unhideWhenUsed="1"/>
+    <w:lsdException w:name="Table List 8" w:semiHidden="1" w:unhideWhenUsed="1"/>
+    <w:lsdException w:name="Table 3D effects 1" w:semiHidden="1" w:unhideWhenUsed="1"/>
+    <w:lsdException w:name="Table 3D effects 2" w:semiHidden="1" w:unhideWhenUsed="1"/>
+    <w:lsdException w:name="Table 3D effects 3" w:semiHidden="1" w:unhideWhenUsed="1"/>
+    <w:lsdException w:name="Table Contemporary" w:semiHidden="1" w:unhideWhenUsed="1"/>
+    <w:lsdException w:name="Table Elegant" w:semiHidden="1" w:unhideWhenUsed="1"/>
+    <w:lsdException w:name="Table Professional" w:semiHidden="1" w:unhideWhenUsed="1"/>
+    <w:lsdException w:name="Table Subtle 1" w:semiHidden="1" w:unhideWhenUsed="1"/>
+    <w:lsdException w:name="Table Subtle 2" w:semiHidden="1" w:unhideWhenUsed="1"/>
+    <w:lsdException w:name="Table Web 1" w:semiHidden="1" w:unhideWhenUsed="1"/>
+    <w:lsdException w:name="Table Web 2" w:semiHidden="1" w:unhideWhenUsed="1"/>
+    <w:lsdException w:name="Table Web 3" w:semiHidden="1" w:unhideWhenUsed="1"/>
+    <w:lsdException w:name="Balloon Text" w:semiHidden="1" w:unhideWhenUsed="1"/>
+    <w:lsdException w:name="Table Grid" w:uiPriority="39"/>
+    <w:lsdException w:name="Table Theme" w:semiHidden="1" w:unhideWhenUsed="1"/>
+    <w:lsdException w:name="Placeholder Text" w:semiHidden="1"/>
+    <w:lsdException w:name="No Spacing" w:uiPriority="1" w:qFormat="1"/>
+    <w:lsdException w:name="Light Shading" w:uiPriority="60"/>
+    <w:lsdException w:name="Light List" w:uiPriority="61"/>
+    <w:lsdException w:name="Light Grid" w:uiPriority="62"/>
+    <w:lsdException w:name="Medium Shading 1" w:uiPriority="63"/>
+    <w:lsdException w:name="Medium Shading 2" w:uiPriority="64"/>
+    <w:lsdException w:name="Medium List 1" w:uiPriority="65"/>
+    <w:lsdException w:name="Medium List 2" w:uiPriority="66"/>
+    <w:lsdException w:name="Medium Grid 1" w:uiPriority="67"/>
+    <w:lsdException w:name="Medium Grid 2" w:uiPriority="68"/>
+    <w:lsdException w:name="Medium Grid 3" w:uiPriority="69"/>
+    <w:lsdException w:name="Dark List" w:uiPriority="70"/>
+    <w:lsdException w:name="Colorful Shading" w:uiPriority="71"/>
+    <w:lsdException w:name="Colorful List" w:uiPriority="72"/>
+    <w:lsdException w:name="Colorful Grid" w:uiPriority="73"/>
+    <w:lsdException w:name="Light Shading Accent 1" w:uiPriority="60"/>
+    <w:lsdException w:name="Light List Accent 1" w:uiPriority="61"/>
+    <w:lsdException w:name="Light Grid Accent 1" w:uiPriority="62"/>
+    <w:lsdException w:name="Medium Shading 1 Accent 1" w:uiPriority="63"/>
+    <w:lsdException w:name="Medium Shading 2 Accent 1" w:uiPriority="64"/>
+    <w:lsdException w:name="Medium List 1 Accent 1" w:uiPriority="65"/>
+    <w:lsdException w:name="Revision" w:semiHidden="1"/>
+    <w:lsdException w:name="List Paragraph" w:uiPriority="34" w:qFormat="1"/>
+    <w:lsdException w:name="Quote" w:uiPriority="29" w:qFormat="1"/>
+    <w:lsdException w:name="Intense Quote" w:uiPriority="30" w:qFormat="1"/>
+    <w:lsdException w:name="Medium List 2 Accent 1" w:uiPriority="66"/>
+    <w:lsdException w:name="Medium Grid 1 Accent 1" w:uiPriority="67"/>
+    <w:lsdException w:name="Medium Grid 2 Accent 1" w:uiPriority="68"/>
+    <w:lsdException w:name="Medium Grid 3 Accent 1" w:uiPriority="69"/>
+    <w:lsdException w:name="Dark List Accent 1" w:uiPriority="70"/>
+    <w:lsdException w:name="Colorful Shading Accent 1" w:uiPriority="71"/>
+    <w:lsdException w:name="Colorful List Accent 1" w:uiPriority="72"/>
+    <w:lsdException w:name="Colorful Grid Accent 1" w:uiPriority="73"/>
+    <w:lsdException w:name="Light Shading Accent 2" w:uiPriority="60"/>
+    <w:lsdException w:name="Light List Accent 2" w:uiPriority="61"/>
+    <w:lsdException w:name="Light Grid Accent 2" w:uiPriority="62"/>
+    <w:lsdException w:name="Medium Shading 1 Accent 2" w:uiPriority="63"/>
+    <w:lsdException w:name="Medium Shading 2 Accent 2" w:uiPriority="64"/>
+    <w:lsdException w:name="Medium List 1 Accent 2" w:uiPriority="65"/>
+    <w:lsdException w:name="Medium List 2 Accent 2" w:uiPriority="66"/>
+    <w:lsdException w:name="Medium Grid 1 Accent 2" w:uiPriority="67"/>
+    <w:lsdException w:name="Medium Grid 2 Accent 2" w:uiPriority="68"/>
+    <w:lsdException w:name="Medium Grid 3 Accent 2" w:uiPriority="69"/>
+    <w:lsdException w:name="Dark List Accent 2" w:uiPriority="70"/>
+    <w:lsdException w:name="Colorful Shading Accent 2" w:uiPriority="71"/>
+    <w:lsdException w:name="Colorful List Accent 2" w:uiPriority="72"/>
+    <w:lsdException w:name="Colorful Grid Accent 2" w:uiPriority="73"/>
+    <w:lsdException w:name="Light Shading Accent 3" w:uiPriority="60"/>
+    <w:lsdException w:name="Light List Accent 3" w:uiPriority="61"/>
+    <w:lsdException w:name="Light Grid Accent 3" w:uiPriority="62"/>
+    <w:lsdException w:name="Medium Shading 1 Accent 3" w:uiPriority="63"/>
+    <w:lsdException w:name="Medium Shading 2 Accent 3" w:uiPriority="64"/>
+    <w:lsdException w:name="Medium List 1 Accent 3" w:uiPriority="65"/>
+    <w:lsdException w:name="Medium List 2 Accent 3" w:uiPriority="66"/>
+    <w:lsdException w:name="Medium Grid 1 Accent 3" w:uiPriority="67"/>
+    <w:lsdException w:name="Medium Grid 2 Accent 3" w:uiPriority="68"/>
+    <w:lsdException w:name="Medium Grid 3 Accent 3" w:uiPriority="69"/>
+    <w:lsdException w:name="Dark List Accent 3" w:uiPriority="70"/>
+    <w:lsdException w:name="Colorful Shading Accent 3" w:uiPriority="71"/>
+    <w:lsdException w:name="Colorful List Accent 3" w:uiPriority="72"/>
+    <w:lsdException w:name="Colorful Grid Accent 3" w:uiPriority="73"/>
+    <w:lsdException w:name="Light Shading Accent 4" w:uiPriority="60"/>
+    <w:lsdException w:name="Light List Accent 4" w:uiPriority="61"/>
+    <w:lsdException w:name="Light Grid Accent 4" w:uiPriority="62"/>
+    <w:lsdException w:name="Medium Shading 1 Accent 4" w:uiPriority="63"/>
+    <w:lsdException w:name="Medium Shading 2 Accent 4" w:uiPriority="64"/>
+    <w:lsdException w:name="Medium List 1 Accent 4" w:uiPriority="65"/>
+    <w:lsdException w:name="Medium List 2 Accent 4" w:uiPriority="66"/>
+    <w:lsdException w:name="Medium Grid 1 Accent 4" w:uiPriority="67"/>
+    <w:lsdException w:name="Medium Grid 2 Accent 4" w:uiPriority="68"/>
+    <w:lsdException w:name="Medium Grid 3 Accent 4" w:uiPriority="69"/>
+    <w:lsdException w:name="Dark List Accent 4" w:uiPriority="70"/>
+    <w:lsdException w:name="Colorful Shading Accent 4" w:uiPriority="71"/>
+    <w:lsdException w:name="Colorful List Accent 4" w:uiPriority="72"/>
+    <w:lsdException w:name="Colorful Grid Accent 4" w:uiPriority="73"/>
+    <w:lsdException w:name="Light Shading Accent 5" w:uiPriority="60"/>
+    <w:lsdException w:name="Light List Accent 5" w:uiPriority="61"/>
+    <w:lsdException w:name="Light Grid Accent 5" w:uiPriority="62"/>
+    <w:lsdException w:name="Medium Shading 1 Accent 5" w:uiPriority="63"/>
+    <w:lsdException w:name="Medium Shading 2 Accent 5" w:uiPriority="64"/>
+    <w:lsdException w:name="Medium List 1 Accent 5" w:uiPriority="65"/>
+    <w:lsdException w:name="Medium List 2 Accent 5" w:uiPriority="66"/>
+    <w:lsdException w:name="Medium Grid 1 Accent 5" w:uiPriority="67"/>
+    <w:lsdException w:name="Medium Grid 2 Accent 5" w:uiPriority="68"/>
+    <w:lsdException w:name="Medium Grid 3 Accent 5" w:uiPriority="69"/>
+    <w:lsdException w:name="Dark List Accent 5" w:uiPriority="70"/>
+    <w:lsdException w:name="Colorful Shading Accent 5" w:uiPriority="71"/>
+    <w:lsdException w:name="Colorful List Accent 5" w:uiPriority="72"/>
+    <w:lsdException w:name="Colorful Grid Accent 5" w:uiPriority="73"/>
+    <w:lsdException w:name="Light Shading Accent 6" w:uiPriority="60"/>
+    <w:lsdException w:name="Light List Accent 6" w:uiPriority="61"/>
+    <w:lsdException w:name="Light Grid Accent 6" w:uiPriority="62"/>
+    <w:lsdException w:name="Medium Shading 1 Accent 6" w:uiPriority="63"/>
+    <w:lsdException w:name="Medium Shading 2 Accent 6" w:uiPriority="64"/>
+    <w:lsdException w:name="Medium List 1 Accent 6" w:uiPriority="65"/>
+    <w:lsdException w:name="Medium List 2 Accent 6" w:uiPriority="66"/>
+    <w:lsdException w:name="Medium Grid 1 Accent 6" w:uiPriority="67"/>
+    <w:lsdException w:name="Medium Grid 2 Accent 6" w:uiPriority="68"/>
+    <w:lsdException w:name="Medium Grid 3 Accent 6" w:uiPriority="69"/>
+    <w:lsdException w:name="Dark List Accent 6" w:uiPriority="70"/>
+    <w:lsdException w:name="Colorful Shading Accent 6" w:uiPriority="71"/>
+    <w:lsdException w:name="Colorful List Accent 6" w:uiPriority="72"/>
+    <w:lsdException w:name="Colorful Grid Accent 6" w:uiPriority="73"/>
+    <w:lsdException w:name="Subtle Emphasis" w:uiPriority="19" w:qFormat="1"/>
+    <w:lsdException w:name="Intense Emphasis" w:uiPriority="21" w:qFormat="1"/>
+    <w:lsdException w:name="Subtle Reference" w:uiPriority="31" w:qFormat="1"/>
+    <w:lsdException w:name="Intense Reference" w:uiPriority="32" w:qFormat="1"/>
+    <w:lsdException w:name="Book Title" w:uiPriority="33" w:qFormat="1"/>
+    <w:lsdException w:name="Bibliography" w:semiHidden="1" w:uiPriority="37" w:unhideWhenUsed="1"/>
+    <w:lsdException w:name="TOC Heading" w:semiHidden="1" w:uiPriority="39" w:unhideWhenUsed="1" w:qFormat="1"/>
+    <w:lsdException w:name="Plain Table 1" w:uiPriority="41"/>
+    <w:lsdException w:name="Plain Table 2" w:uiPriority="42"/>
+    <w:lsdException w:name="Plain Table 3" w:uiPriority="43"/>
+    <w:lsdException w:name="Plain Table 4" w:uiPriority="44"/>
+    <w:lsdException w:name="Plain Table 5" w:uiPriority="45"/>
+    <w:lsdException w:name="Grid Table Light" w:uiPriority="40"/>
+    <w:lsdException w:name="Grid Table 1 Light" w:uiPriority="46"/>
+    <w:lsdException w:name="Grid Table 2" w:uiPriority="47"/>
+    <w:lsdException w:name="Grid Table 3" w:uiPriority="48"/>
+    <w:lsdException w:name="Grid Table 4" w:uiPriority="49"/>
+    <w:lsdException w:name="Grid Table 5 Dark" w:uiPriority="50"/>
+    <w:lsdException w:name="Grid Table 6 Colorful" w:uiPriority="51"/>
+    <w:lsdException w:name="Grid Table 7 Colorful" w:uiPriority="52"/>
+    <w:lsdException w:name="Grid Table 1 Light Accent 1" w:uiPriority="46"/>
+    <w:lsdException w:name="Grid Table 2 Accent 1" w:uiPriority="47"/>
+    <w:lsdException w:name="Grid Table 3 Accent 1" w:uiPriority="48"/>
+    <w:lsdException w:name="Grid Table 4 Accent 1" w:uiPriority="49"/>
+    <w:lsdException w:name="Grid Table 5 Dark Accent 1" w:uiPriority="50"/>
+    <w:lsdException w:name="Grid Table 6 Colorful Accent 1" w:uiPriority="51"/>
+    <w:lsdException w:name="Grid Table 7 Colorful Accent 1" w:uiPriority="52"/>
+    <w:lsdException w:name="Grid Table 1 Light Accent 2" w:uiPriority="46"/>
+    <w:lsdException w:name="Grid Table 2 Accent 2" w:uiPriority="47"/>
+    <w:lsdException w:name="Grid Table 3 Accent 2" w:uiPriority="48"/>
+    <w:lsdException w:name="Grid Table 4 Accent 2" w:uiPriority="49"/>
+    <w:lsdException w:name="Grid Table 5 Dark Accent 2" w:uiPriority="50"/>
+    <w:lsdException w:name="Grid Table 6 Colorful Accent 2" w:uiPriority="51"/>
+    <w:lsdException w:name="Grid Table 7 Colorful Accent 2" w:uiPriority="52"/>
+    <w:lsdException w:name="Grid Table 1 Light Accent 3" w:uiPriority="46"/>
+    <w:lsdException w:name="Grid Table 2 Accent 3" w:uiPriority="47"/>
+    <w:lsdException w:name="Grid Table 3 Accent 3" w:uiPriority="48"/>
+    <w:lsdException w:name="Grid Table 4 Accent 3" w:uiPriority="49"/>
+    <w:lsdException w:name="Grid Table 5 Dark Accent 3" w:uiPriority="50"/>
+    <w:lsdException w:name="Grid Table 6 Colorful Accent 3" w:uiPriority="51"/>
+    <w:lsdException w:name="Grid Table 7 Colorful Accent 3" w:uiPriority="52"/>
+    <w:lsdException w:name="Grid Table 1 Light Accent 4" w:uiPriority="46"/>
+    <w:lsdException w:name="Grid Table 2 Accent 4" w:uiPriority="47"/>
+    <w:lsdException w:name="Grid Table 3 Accent 4" w:uiPriority="48"/>
+    <w:lsdException w:name="Grid Table 4 Accent 4" w:uiPriority="49"/>
+    <w:lsdException w:name="Grid Table 5 Dark Accent 4" w:uiPriority="50"/>
+    <w:lsdException w:name="Grid Table 6 Colorful Accent 4" w:uiPriority="51"/>
+    <w:lsdException w:name="Grid Table 7 Colorful Accent 4" w:uiPriority="52"/>
+    <w:lsdException w:name="Grid Table 1 Light Accent 5" w:uiPriority="46"/>
+    <w:lsdException w:name="Grid Table 2 Accent 5" w:uiPriority="47"/>
+    <w:lsdException w:name="Grid Table 3 Accent 5" w:uiPriority="48"/>
+    <w:lsdException w:name="Grid Table 4 Accent 5" w:uiPriority="49"/>
+    <w:lsdException w:name="Grid Table 5 Dark Accent 5" w:uiPriority="50"/>
+    <w:lsdException w:name="Grid Table 6 Colorful Accent 5" w:uiPriority="51"/>
+    <w:lsdException w:name="Grid Table 7 Colorful Accent 5" w:uiPriority="52"/>
+    <w:lsdException w:name="Grid Table 1 Light Accent 6" w:uiPriority="46"/>
+    <w:lsdException w:name="Grid Table 2 Accent 6" w:uiPriority="47"/>
+    <w:lsdException w:name="Grid Table 3 Accent 6" w:uiPriority="48"/>
+    <w:lsdException w:name="Grid Table 4 Accent 6" w:uiPriority="49"/>
+    <w:lsdException w:name="Grid Table 5 Dark Accent 6" w:uiPriority="50"/>
+    <w:lsdException w:name="Grid Table 6 Colorful Accent 6" w:uiPriority="51"/>
+    <w:lsdException w:name="Grid Table 7 Colorful Accent 6" w:uiPriority="52"/>
+    <w:lsdException w:name="List Table 1 Light" w:uiPriority="46"/>
+    <w:lsdException w:name="List Table 2" w:uiPriority="47"/>
+    <w:lsdException w:name="List Table 3" w:uiPriority="48"/>
+    <w:lsdException w:name="List Table 4" w:uiPriority="49"/>
+    <w:lsdException w:name="List Table 5 Dark" w:uiPriority="50"/>
+    <w:lsdException w:name="List Table 6 Colorful" w:uiPriority="51"/>
+    <w:lsdException w:name="List Table 7 Colorful" w:uiPriority="52"/>
+    <w:lsdException w:name="List Table 1 Light Accent 1" w:uiPriority="46"/>
+    <w:lsdException w:name="List Table 2 Accent 1" w:uiPriority="47"/>
+    <w:lsdException w:name="List Table 3 Accent 1" w:uiPriority="48"/>
+    <w:lsdException w:name="List Table 4 Accent 1" w:uiPriority="49"/>
+    <w:lsdException w:name="List Table 5 Dark Accent 1" w:uiPriority="50"/>
+    <w:lsdException w:name="List Table 6 Colorful Accent 1" w:uiPriority="51"/>
+    <w:lsdException w:name="List Table 7 Colorful Accent 1" w:uiPriority="52"/>
+    <w:lsdException w:name="List Table 1 Light Accent 2" w:uiPriority="46"/>
+    <w:lsdException w:name="List Table 2 Accent 2" w:uiPriority="47"/>
+    <w:lsdException w:name="List Table 3 Accent 2" w:uiPriority="48"/>
+    <w:lsdException w:name="List Table 4 Accent 2" w:uiPriority="49"/>
+    <w:lsdException w:name="List Table 5 Dark Accent 2" w:uiPriority="50"/>
+    <w:lsdException w:name="List Table 6 Colorful Accent 2" w:uiPriority="51"/>
+    <w:lsdException w:name="List Table 7 Colorful Accent 2" w:uiPriority="52"/>
+    <w:lsdException w:name="List Table 1 Light Accent 3" w:uiPriority="46"/>
+    <w:lsdException w:name="List Table 2 Accent 3" w:uiPriority="47"/>
+    <w:lsdException w:name="List Table 3 Accent 3" w:uiPriority="48"/>
+    <w:lsdException w:name="List Table 4 Accent 3" w:uiPriority="49"/>
+    <w:lsdException w:name="List Table 5 Dark Accent 3" w:uiPriority="50"/>
+    <w:lsdException w:name="List Table 6 Colorful Accent 3" w:uiPriority="51"/>
+    <w:lsdException w:name="List Table 7 Colorful Accent 3" w:uiPriority="52"/>
+    <w:lsdException w:name="List Table 1 Light Accent 4" w:uiPriority="46"/>
+    <w:lsdException w:name="List Table 2 Accent 4" w:uiPriority="47"/>
+    <w:lsdException w:name="List Table 3 Accent 4" w:uiPriority="48"/>
+    <w:lsdException w:name="List Table 4 Accent 4" w:uiPriority="49"/>
+    <w:lsdException w:name="List Table 5 Dark Accent 4" w:uiPriority="50"/>
+    <w:lsdException w:name="List Table 6 Colorful Accent 4" w:uiPriority="51"/>
+    <w:lsdException w:name="List Table 7 Colorful Accent 4" w:uiPriority="52"/>
+    <w:lsdException w:name="List Table 1 Light Accent 5" w:uiPriority="46"/>
+    <w:lsdException w:name="List Table 2 Accent 5" w:uiPriority="47"/>
+    <w:lsdException w:name="List Table 3 Accent 5" w:uiPriority="48"/>
+    <w:lsdException w:name="List Table 4 Accent 5" w:uiPriority="49"/>
+    <w:lsdException w:name="List Table 5 Dark Accent 5" w:uiPriority="50"/>
+    <w:lsdException w:name="List Table 6 Colorful Accent 5" w:uiPriority="51"/>
+    <w:lsdException w:name="List Table 7 Colorful Accent 5" w:uiPriority="52"/>
+    <w:lsdException w:name="List Table 1 Light Accent 6" w:uiPriority="46"/>
+    <w:lsdException w:name="List Table 2 Accent 6" w:uiPriority="47"/>
+    <w:lsdException w:name="List Table 3 Accent 6" w:uiPriority="48"/>
+    <w:lsdException w:name="List Table 4 Accent 6" w:uiPriority="49"/>
+    <w:lsdException w:name="List Table 5 Dark Accent 6" w:uiPriority="50"/>
+    <w:lsdException w:name="List Table 6 Colorful Accent 6" w:uiPriority="51"/>
+    <w:lsdException w:name="List Table 7 Colorful Accent 6" w:uiPriority="52"/>
+    <w:lsdException w:name="Mention" w:semiHidden="1" w:unhideWhenUsed="1"/>
+    <w:lsdException w:name="Smart Hyperlink" w:semiHidden="1" w:unhideWhenUsed="1"/>
+    <w:lsdException w:name="Hashtag" w:semiHidden="1" w:unhideWhenUsed="1"/>
+    <w:lsdException w:name="Unresolved Mention" w:semiHidden="1" w:unhideWhenUsed="1"/>
+  </w:latentStyles>
+  <w:style w:type="paragraph" w:default="1" w:styleId="Normal">
+    <w:name w:val="Normal"/>
+    <w:qFormat/>
+    <w:rsid w:val="004E10B2"/>
+    <w:rPr>
+      <w:rFonts w:cs="Times New Roman"/>
+      <w:sz w:val="3276"/>
+      <w:szCs w:val="3276"/>
+    </w:rPr>
+  </w:style>
+  <w:style w:type="character" w:default="1" w:styleId="DefaultParagraphFont">
+    <w:name w:val="Default Paragraph Font"/>
+    <w:uiPriority w:val="1"/>
+    <w:semiHidden/>
+    <w:unhideWhenUsed/>
+    <w:rsid w:val="004E10B2"/>
+  </w:style>
+  <w:style w:type="table" w:default="1" w:styleId="TableNormal">
+    <w:name w:val="Normal Table"/>
+    <w:uiPriority w:val="99"/>
+    <w:semiHidden/>
+    <w:unhideWhenUsed/>
+    <w:tblPr>
+      <w:tblInd w:w="0" w:type="dxa"/>
+      <w:tblCellMar>
+        <w:top w:w="0" w:type="dxa"/>
+        <w:left w:w="108" w:type="dxa"/>
+        <w:bottom w:w="0" w:type="dxa"/>
+        <w:right w:w="108" w:type="dxa"/>
+      </w:tblCellMar>
+    </w:tblPr>
+  </w:style>
+  <w:style w:type="numbering" w:default="1" w:styleId="NoList">
+    <w:name w:val="No List"/>
+    <w:uiPriority w:val="99"/>
+    <w:semiHidden/>
+    <w:unhideWhenUsed/>
+  </w:style>
+  <w:style w:type="character" w:styleId="PlaceholderText">
+    <w:name w:val="Placeholder Text"/>
+    <w:basedOn w:val="DefaultParagraphFont"/>
+    <w:uiPriority w:val="99"/>
+    <w:semiHidden/>
+    <w:rsid w:val="004E10B2"/>
+    <w:rPr>
+      <w:color w:val="808080"/>
+    </w:rPr>
+  </w:style>
+  <w:style w:type="paragraph" w:customStyle="1" w:styleId="0C2DE7217F9E44A19E2D268781285C99">
+    <w:name w:val="0C2DE7217F9E44A19E2D268781285C99"/>
+    <w:rsid w:val="004E10B2"/>
+  </w:style>
+</w:styles>
+</file>
+
+<file path=word/glossary/webSettings.xml><?xml version="1.0" encoding="utf-8"?>
+<w:webSettings xmlns:mc="http://schemas.openxmlformats.org/markup-compatibility/2006" xmlns:r="http://schemas.openxmlformats.org/officeDocument/2006/relationships" xmlns:w="http://schemas.openxmlformats.org/wordprocessingml/2006/main" xmlns:w14="http://schemas.microsoft.com/office/word/2010/wordml" xmlns:w15="http://schemas.microsoft.com/office/word/2012/wordml" xmlns:w16cid="http://schemas.microsoft.com/office/word/2016/wordml/cid" xmlns:w16se="http://schemas.microsoft.com/office/word/2015/wordml/symex" mc:Ignorable="w14 w15 w16se w16cid">
+  <w:optimizeForBrowser/>
+  <w:allowPNG/>
+</w:webSettings>
 </file>
 
 <file path=word/theme/theme1.xml><?xml version="1.0" encoding="utf-8"?>
@@ -1610,4 +3867,16 @@
     </a:ext>
   </a:extLst>
 </a:theme>
+</file>
+
+<file path=customXml/item1.xml><?xml version="1.0" encoding="utf-8"?>
+<b:Sources xmlns:b="http://schemas.openxmlformats.org/officeDocument/2006/bibliography" xmlns="http://schemas.openxmlformats.org/officeDocument/2006/bibliography" SelectedStyle="\APASixthEditionOfficeOnline.xsl" StyleName="APA" Version="6"/>
+</file>
+
+<file path=customXml/itemProps1.xml><?xml version="1.0" encoding="utf-8"?>
+<ds:datastoreItem xmlns:ds="http://schemas.openxmlformats.org/officeDocument/2006/customXml" ds:itemID="{1996939F-9DC3-4CD5-B73A-65A25DBA96B7}">
+  <ds:schemaRefs>
+    <ds:schemaRef ds:uri="http://schemas.openxmlformats.org/officeDocument/2006/bibliography"/>
+  </ds:schemaRefs>
+</ds:datastoreItem>
 </file>
</xml_diff>